<commit_message>
:sparkles: (my): add 2020
</commit_message>
<xml_diff>
--- a/docs/cui.docx
+++ b/docs/cui.docx
@@ -1,6 +1,6 @@
 
 <file path=word/document.xml><?xml version="1.0" encoding="utf-8"?>
-<w:document xmlns:wpc="http://schemas.microsoft.com/office/word/2010/wordprocessingCanvas" xmlns:cx="http://schemas.microsoft.com/office/drawing/2014/chartex" xmlns:cx1="http://schemas.microsoft.com/office/drawing/2015/9/8/chartex" xmlns:cx2="http://schemas.microsoft.com/office/drawing/2015/10/21/chartex" xmlns:cx3="http://schemas.microsoft.com/office/drawing/2016/5/9/chartex" xmlns:cx4="http://schemas.microsoft.com/office/drawing/2016/5/10/chartex" xmlns:cx5="http://schemas.microsoft.com/office/drawing/2016/5/11/chartex" xmlns:cx6="http://schemas.microsoft.com/office/drawing/2016/5/12/chartex" xmlns:cx7="http://schemas.microsoft.com/office/drawing/2016/5/13/chartex" xmlns:cx8="http://schemas.microsoft.com/office/drawing/2016/5/14/chartex" xmlns:mc="http://schemas.openxmlformats.org/markup-compatibility/2006" xmlns:aink="http://schemas.microsoft.com/office/drawing/2016/ink" xmlns:am3d="http://schemas.microsoft.com/office/drawing/2017/model3d" xmlns:o="urn:schemas-microsoft-com:office:office" xmlns:r="http://schemas.openxmlformats.org/officeDocument/2006/relationships" xmlns:m="http://schemas.openxmlformats.org/officeDocument/2006/math" xmlns:v="urn:schemas-microsoft-com:vml" xmlns:wp14="http://schemas.microsoft.com/office/word/2010/wordprocessingDrawing" xmlns:wp="http://schemas.openxmlformats.org/drawingml/2006/wordprocessingDrawing" xmlns:w10="urn:schemas-microsoft-com:office:word" xmlns:w="http://schemas.openxmlformats.org/wordprocessingml/2006/main" xmlns:w14="http://schemas.microsoft.com/office/word/2010/wordml" xmlns:w15="http://schemas.microsoft.com/office/word/2012/wordml" xmlns:w16cid="http://schemas.microsoft.com/office/word/2016/wordml/cid" xmlns:w16se="http://schemas.microsoft.com/office/word/2015/wordml/symex" xmlns:wpg="http://schemas.microsoft.com/office/word/2010/wordprocessingGroup" xmlns:wpi="http://schemas.microsoft.com/office/word/2010/wordprocessingInk" xmlns:wne="http://schemas.microsoft.com/office/word/2006/wordml" xmlns:wps="http://schemas.microsoft.com/office/word/2010/wordprocessingShape" mc:Ignorable="w14 w15 w16se w16cid wp14">
+<w:document xmlns:wpc="http://schemas.microsoft.com/office/word/2010/wordprocessingCanvas" xmlns:cx="http://schemas.microsoft.com/office/drawing/2014/chartex" xmlns:cx1="http://schemas.microsoft.com/office/drawing/2015/9/8/chartex" xmlns:cx2="http://schemas.microsoft.com/office/drawing/2015/10/21/chartex" xmlns:cx3="http://schemas.microsoft.com/office/drawing/2016/5/9/chartex" xmlns:cx4="http://schemas.microsoft.com/office/drawing/2016/5/10/chartex" xmlns:cx5="http://schemas.microsoft.com/office/drawing/2016/5/11/chartex" xmlns:cx6="http://schemas.microsoft.com/office/drawing/2016/5/12/chartex" xmlns:cx7="http://schemas.microsoft.com/office/drawing/2016/5/13/chartex" xmlns:cx8="http://schemas.microsoft.com/office/drawing/2016/5/14/chartex" xmlns:mc="http://schemas.openxmlformats.org/markup-compatibility/2006" xmlns:aink="http://schemas.microsoft.com/office/drawing/2016/ink" xmlns:am3d="http://schemas.microsoft.com/office/drawing/2017/model3d" xmlns:o="urn:schemas-microsoft-com:office:office" xmlns:r="http://schemas.openxmlformats.org/officeDocument/2006/relationships" xmlns:m="http://schemas.openxmlformats.org/officeDocument/2006/math" xmlns:v="urn:schemas-microsoft-com:vml" xmlns:wp14="http://schemas.microsoft.com/office/word/2010/wordprocessingDrawing" xmlns:wp="http://schemas.openxmlformats.org/drawingml/2006/wordprocessingDrawing" xmlns:w10="urn:schemas-microsoft-com:office:word" xmlns:w="http://schemas.openxmlformats.org/wordprocessingml/2006/main" xmlns:w14="http://schemas.microsoft.com/office/word/2010/wordml" xmlns:w15="http://schemas.microsoft.com/office/word/2012/wordml" xmlns:w16cex="http://schemas.microsoft.com/office/word/2018/wordml/cex" xmlns:w16cid="http://schemas.microsoft.com/office/word/2016/wordml/cid" xmlns:w16="http://schemas.microsoft.com/office/word/2018/wordml" xmlns:w16se="http://schemas.microsoft.com/office/word/2015/wordml/symex" xmlns:wpg="http://schemas.microsoft.com/office/word/2010/wordprocessingGroup" xmlns:wpi="http://schemas.microsoft.com/office/word/2010/wordprocessingInk" xmlns:wne="http://schemas.microsoft.com/office/word/2006/wordml" xmlns:wps="http://schemas.microsoft.com/office/word/2010/wordprocessingShape" mc:Ignorable="w14 w15 w16se w16cid w16 w16cex wp14">
   <w:body>
     <w:p>
       <w:pPr>
@@ -102,7 +102,7 @@
         <w:rPr>
           <w:rFonts w:ascii="宋体" w:eastAsia="宋体" w:hAnsi="宋体"/>
         </w:rPr>
-        <w:t>4</w:t>
+        <w:t>5</w:t>
       </w:r>
       <w:r>
         <w:rPr>
@@ -178,7 +178,13 @@
         <w:rPr>
           <w:rFonts w:ascii="宋体" w:eastAsia="宋体" w:hAnsi="宋体" w:hint="eastAsia"/>
         </w:rPr>
-        <w:t>前端技术经理</w:t>
+        <w:t>研发</w:t>
+      </w:r>
+      <w:r>
+        <w:rPr>
+          <w:rFonts w:ascii="宋体" w:eastAsia="宋体" w:hAnsi="宋体" w:hint="eastAsia"/>
+        </w:rPr>
+        <w:t>经理</w:t>
       </w:r>
     </w:p>
     <w:p>
@@ -204,7 +210,7 @@
         <w:rPr>
           <w:rFonts w:ascii="宋体" w:eastAsia="宋体" w:hAnsi="宋体"/>
         </w:rPr>
-        <w:t>k</w:t>
+        <w:t>.4K</w:t>
       </w:r>
     </w:p>
     <w:p>
@@ -723,23 +729,7 @@
           <w:rFonts w:ascii="宋体" w:eastAsia="宋体" w:hAnsi="宋体"/>
           <w:sz w:val="22"/>
         </w:rPr>
-        <w:t>/</w:t>
-      </w:r>
-      <w:proofErr w:type="spellStart"/>
-      <w:r>
-        <w:rPr>
-          <w:rFonts w:ascii="宋体" w:eastAsia="宋体" w:hAnsi="宋体"/>
-          <w:sz w:val="22"/>
-        </w:rPr>
-        <w:t>Umi</w:t>
-      </w:r>
-      <w:proofErr w:type="spellEnd"/>
-      <w:r>
-        <w:rPr>
-          <w:rFonts w:ascii="宋体" w:eastAsia="宋体" w:hAnsi="宋体"/>
-          <w:sz w:val="22"/>
-        </w:rPr>
-        <w:t>/</w:t>
+        <w:t>/Umi/</w:t>
       </w:r>
       <w:proofErr w:type="spellStart"/>
       <w:r>
@@ -1459,80 +1449,60 @@
           <w:rFonts w:ascii="宋体" w:eastAsia="宋体" w:hAnsi="宋体" w:hint="eastAsia"/>
           <w:sz w:val="22"/>
         </w:rPr>
-        <w:t>正在学习C</w:t>
-      </w:r>
-      <w:r>
-        <w:rPr>
-          <w:rFonts w:ascii="宋体" w:eastAsia="宋体" w:hAnsi="宋体"/>
-          <w:sz w:val="22"/>
-        </w:rPr>
-        <w:t xml:space="preserve"> Primer Plus</w:t>
-      </w:r>
-    </w:p>
-    <w:p>
-      <w:pPr>
-        <w:pStyle w:val="a8"/>
-        <w:numPr>
-          <w:ilvl w:val="0"/>
-          <w:numId w:val="3"/>
-        </w:numPr>
+        <w:t>I</w:t>
+      </w:r>
+      <w:r>
+        <w:rPr>
+          <w:rFonts w:ascii="宋体" w:eastAsia="宋体" w:hAnsi="宋体"/>
+          <w:sz w:val="22"/>
+        </w:rPr>
+        <w:t>DEA/WebStorm/</w:t>
+      </w:r>
+      <w:proofErr w:type="spellStart"/>
+      <w:r>
+        <w:rPr>
+          <w:rFonts w:ascii="宋体" w:eastAsia="宋体" w:hAnsi="宋体"/>
+          <w:sz w:val="22"/>
+        </w:rPr>
+        <w:t>Vscode</w:t>
+      </w:r>
+      <w:proofErr w:type="spellEnd"/>
+      <w:r>
+        <w:rPr>
+          <w:rFonts w:ascii="宋体" w:eastAsia="宋体" w:hAnsi="宋体"/>
+          <w:sz w:val="22"/>
+        </w:rPr>
+        <w:t>/</w:t>
+      </w:r>
+      <w:proofErr w:type="spellStart"/>
+      <w:r>
+        <w:rPr>
+          <w:rFonts w:ascii="宋体" w:eastAsia="宋体" w:hAnsi="宋体"/>
+          <w:sz w:val="22"/>
+        </w:rPr>
+        <w:t>SpaceVim</w:t>
+      </w:r>
+      <w:r>
+        <w:rPr>
+          <w:rFonts w:ascii="宋体" w:eastAsia="宋体" w:hAnsi="宋体"/>
+          <w:sz w:val="22"/>
+        </w:rPr>
+        <w:t>+Lsp</w:t>
+      </w:r>
+      <w:proofErr w:type="spellEnd"/>
+    </w:p>
+    <w:p>
+      <w:pPr>
         <w:pBdr>
           <w:top w:val="single" w:sz="6" w:space="1" w:color="auto"/>
           <w:bottom w:val="single" w:sz="6" w:space="1" w:color="auto"/>
         </w:pBdr>
         <w:spacing w:line="288" w:lineRule="auto"/>
-        <w:ind w:firstLineChars="0"/>
-        <w:rPr>
-          <w:rFonts w:ascii="宋体" w:eastAsia="宋体" w:hAnsi="宋体"/>
-          <w:sz w:val="22"/>
-        </w:rPr>
-      </w:pPr>
-      <w:r>
-        <w:rPr>
-          <w:rFonts w:ascii="宋体" w:eastAsia="宋体" w:hAnsi="宋体" w:hint="eastAsia"/>
-          <w:sz w:val="22"/>
-        </w:rPr>
-        <w:t>I</w:t>
-      </w:r>
-      <w:r>
-        <w:rPr>
-          <w:rFonts w:ascii="宋体" w:eastAsia="宋体" w:hAnsi="宋体"/>
-          <w:sz w:val="22"/>
-        </w:rPr>
-        <w:t>DEA/WebStorm/</w:t>
-      </w:r>
-      <w:proofErr w:type="spellStart"/>
-      <w:r>
-        <w:rPr>
-          <w:rFonts w:ascii="宋体" w:eastAsia="宋体" w:hAnsi="宋体"/>
-          <w:sz w:val="22"/>
-        </w:rPr>
-        <w:t>Vscode</w:t>
-      </w:r>
-      <w:proofErr w:type="spellEnd"/>
-      <w:r>
-        <w:rPr>
-          <w:rFonts w:ascii="宋体" w:eastAsia="宋体" w:hAnsi="宋体"/>
-          <w:sz w:val="22"/>
-        </w:rPr>
-        <w:t>/</w:t>
-      </w:r>
-      <w:proofErr w:type="spellStart"/>
-      <w:r>
-        <w:rPr>
-          <w:rFonts w:ascii="宋体" w:eastAsia="宋体" w:hAnsi="宋体"/>
-          <w:sz w:val="22"/>
-        </w:rPr>
-        <w:t>SpaceVim</w:t>
-      </w:r>
-      <w:r>
-        <w:rPr>
-          <w:rFonts w:ascii="宋体" w:eastAsia="宋体" w:hAnsi="宋体"/>
-          <w:sz w:val="22"/>
-        </w:rPr>
-        <w:t>+Lsp</w:t>
-      </w:r>
-      <w:proofErr w:type="spellEnd"/>
+        <w:rPr>
+          <w:rFonts w:ascii="宋体" w:eastAsia="宋体" w:hAnsi="宋体"/>
+          <w:sz w:val="22"/>
+        </w:rPr>
+      </w:pPr>
     </w:p>
     <w:p>
       <w:pPr>
@@ -1581,12 +1551,10 @@
         </w:pBdr>
         <w:spacing w:line="288" w:lineRule="auto"/>
         <w:rPr>
-          <w:rFonts w:ascii="宋体" w:eastAsia="宋体" w:hAnsi="宋体" w:hint="eastAsia"/>
-          <w:sz w:val="22"/>
-        </w:rPr>
-      </w:pPr>
-      <w:bookmarkStart w:id="0" w:name="_GoBack"/>
-      <w:bookmarkEnd w:id="0"/>
+          <w:rFonts w:ascii="宋体" w:eastAsia="宋体" w:hAnsi="宋体"/>
+          <w:sz w:val="22"/>
+        </w:rPr>
+      </w:pPr>
     </w:p>
     <w:p>
       <w:pPr>
@@ -3690,119 +3658,6 @@
     </w:p>
     <w:p>
       <w:pPr>
-        <w:rPr>
-          <w:rFonts w:ascii="宋体" w:eastAsia="宋体" w:hAnsi="宋体"/>
-          <w:b/>
-          <w:sz w:val="22"/>
-        </w:rPr>
-      </w:pPr>
-      <w:r>
-        <w:rPr>
-          <w:rFonts w:ascii="宋体" w:eastAsia="宋体" w:hAnsi="宋体" w:hint="eastAsia"/>
-          <w:sz w:val="22"/>
-        </w:rPr>
-        <w:lastRenderedPageBreak/>
-        <w:t>•</w:t>
-      </w:r>
-      <w:r>
-        <w:rPr>
-          <w:rFonts w:ascii="宋体" w:eastAsia="宋体" w:hAnsi="宋体" w:hint="eastAsia"/>
-          <w:sz w:val="22"/>
-        </w:rPr>
-        <w:t xml:space="preserve"> </w:t>
-      </w:r>
-      <w:r>
-        <w:rPr>
-          <w:rFonts w:ascii="宋体" w:eastAsia="宋体" w:hAnsi="宋体"/>
-          <w:sz w:val="22"/>
-        </w:rPr>
-        <w:t xml:space="preserve">  </w:t>
-      </w:r>
-      <w:r>
-        <w:rPr>
-          <w:rFonts w:ascii="宋体" w:eastAsia="宋体" w:hAnsi="宋体" w:hint="eastAsia"/>
-          <w:b/>
-          <w:sz w:val="22"/>
-        </w:rPr>
-        <w:t>D</w:t>
-      </w:r>
-      <w:r>
-        <w:rPr>
-          <w:rFonts w:ascii="宋体" w:eastAsia="宋体" w:hAnsi="宋体"/>
-          <w:b/>
-          <w:sz w:val="22"/>
-        </w:rPr>
-        <w:t>avinci</w:t>
-      </w:r>
-      <w:r>
-        <w:rPr>
-          <w:rFonts w:ascii="宋体" w:eastAsia="宋体" w:hAnsi="宋体" w:hint="eastAsia"/>
-          <w:b/>
-          <w:sz w:val="22"/>
-        </w:rPr>
-        <w:t>整合</w:t>
-      </w:r>
-    </w:p>
-    <w:p>
-      <w:pPr>
-        <w:rPr>
-          <w:rFonts w:ascii="宋体" w:eastAsia="宋体" w:hAnsi="宋体"/>
-          <w:bCs/>
-          <w:sz w:val="22"/>
-        </w:rPr>
-      </w:pPr>
-      <w:r>
-        <w:rPr>
-          <w:rFonts w:ascii="宋体" w:eastAsia="宋体" w:hAnsi="宋体"/>
-          <w:b/>
-          <w:sz w:val="22"/>
-        </w:rPr>
-        <w:tab/>
-        <w:t xml:space="preserve"> </w:t>
-      </w:r>
-      <w:r>
-        <w:rPr>
-          <w:rFonts w:ascii="宋体" w:eastAsia="宋体" w:hAnsi="宋体"/>
-          <w:bCs/>
-          <w:sz w:val="22"/>
-        </w:rPr>
-        <w:t xml:space="preserve"> </w:t>
-      </w:r>
-      <w:r>
-        <w:rPr>
-          <w:rFonts w:ascii="宋体" w:eastAsia="宋体" w:hAnsi="宋体"/>
-          <w:bCs/>
-          <w:sz w:val="22"/>
-        </w:rPr>
-        <w:t>Edp963</w:t>
-      </w:r>
-      <w:r>
-        <w:rPr>
-          <w:rFonts w:ascii="宋体" w:eastAsia="宋体" w:hAnsi="宋体" w:hint="eastAsia"/>
-          <w:bCs/>
-          <w:sz w:val="22"/>
-        </w:rPr>
-        <w:t>组织</w:t>
-      </w:r>
-      <w:r>
-        <w:rPr>
-          <w:rFonts w:ascii="宋体" w:eastAsia="宋体" w:hAnsi="宋体" w:hint="eastAsia"/>
-          <w:bCs/>
-          <w:sz w:val="22"/>
-        </w:rPr>
-        <w:t>的</w:t>
-      </w:r>
-      <w:r>
-        <w:rPr>
-          <w:rFonts w:ascii="宋体" w:eastAsia="宋体" w:hAnsi="宋体" w:hint="eastAsia"/>
-          <w:bCs/>
-          <w:sz w:val="22"/>
-        </w:rPr>
-        <w:t>数据可视化工具层框架</w:t>
-      </w:r>
-    </w:p>
-    <w:p>
-      <w:pPr>
         <w:pStyle w:val="a8"/>
         <w:ind w:left="360" w:firstLineChars="0" w:firstLine="0"/>
         <w:rPr>
@@ -3810,6 +3665,130 @@
           <w:sz w:val="22"/>
         </w:rPr>
       </w:pPr>
+    </w:p>
+    <w:p>
+      <w:pPr>
+        <w:pStyle w:val="a8"/>
+        <w:ind w:left="360" w:firstLineChars="0" w:firstLine="0"/>
+        <w:rPr>
+          <w:rFonts w:ascii="宋体" w:eastAsia="宋体" w:hAnsi="宋体"/>
+          <w:sz w:val="22"/>
+        </w:rPr>
+      </w:pPr>
+    </w:p>
+    <w:p>
+      <w:pPr>
+        <w:rPr>
+          <w:rFonts w:ascii="宋体" w:eastAsia="宋体" w:hAnsi="宋体"/>
+          <w:b/>
+          <w:sz w:val="22"/>
+        </w:rPr>
+      </w:pPr>
+      <w:r>
+        <w:rPr>
+          <w:rFonts w:ascii="宋体" w:eastAsia="宋体" w:hAnsi="宋体" w:hint="eastAsia"/>
+          <w:sz w:val="22"/>
+        </w:rPr>
+        <w:t>•</w:t>
+      </w:r>
+      <w:r>
+        <w:rPr>
+          <w:rFonts w:ascii="宋体" w:eastAsia="宋体" w:hAnsi="宋体" w:hint="eastAsia"/>
+          <w:sz w:val="22"/>
+        </w:rPr>
+        <w:t xml:space="preserve"> </w:t>
+      </w:r>
+      <w:r>
+        <w:rPr>
+          <w:rFonts w:ascii="宋体" w:eastAsia="宋体" w:hAnsi="宋体"/>
+          <w:sz w:val="22"/>
+        </w:rPr>
+        <w:t xml:space="preserve">  </w:t>
+      </w:r>
+      <w:r>
+        <w:rPr>
+          <w:rFonts w:ascii="宋体" w:eastAsia="宋体" w:hAnsi="宋体" w:hint="eastAsia"/>
+          <w:b/>
+          <w:sz w:val="22"/>
+        </w:rPr>
+        <w:t>D</w:t>
+      </w:r>
+      <w:r>
+        <w:rPr>
+          <w:rFonts w:ascii="宋体" w:eastAsia="宋体" w:hAnsi="宋体"/>
+          <w:b/>
+          <w:sz w:val="22"/>
+        </w:rPr>
+        <w:t>avinci</w:t>
+      </w:r>
+      <w:r>
+        <w:rPr>
+          <w:rFonts w:ascii="宋体" w:eastAsia="宋体" w:hAnsi="宋体" w:hint="eastAsia"/>
+          <w:b/>
+          <w:sz w:val="22"/>
+        </w:rPr>
+        <w:t>整合</w:t>
+      </w:r>
+    </w:p>
+    <w:p>
+      <w:pPr>
+        <w:ind w:left="420" w:firstLineChars="50" w:firstLine="110"/>
+        <w:rPr>
+          <w:rFonts w:ascii="宋体" w:eastAsia="宋体" w:hAnsi="宋体"/>
+          <w:b/>
+          <w:sz w:val="22"/>
+        </w:rPr>
+      </w:pPr>
+      <w:r>
+        <w:rPr>
+          <w:rFonts w:ascii="宋体" w:eastAsia="宋体" w:hAnsi="宋体"/>
+          <w:bCs/>
+          <w:sz w:val="22"/>
+        </w:rPr>
+        <w:t xml:space="preserve"> </w:t>
+      </w:r>
+      <w:r>
+        <w:rPr>
+          <w:rFonts w:ascii="宋体" w:eastAsia="宋体" w:hAnsi="宋体"/>
+          <w:bCs/>
+          <w:sz w:val="22"/>
+        </w:rPr>
+        <w:t>Edp963</w:t>
+      </w:r>
+      <w:r>
+        <w:rPr>
+          <w:rFonts w:ascii="宋体" w:eastAsia="宋体" w:hAnsi="宋体" w:hint="eastAsia"/>
+          <w:bCs/>
+          <w:sz w:val="22"/>
+        </w:rPr>
+        <w:t>组织</w:t>
+      </w:r>
+      <w:r>
+        <w:rPr>
+          <w:rFonts w:ascii="宋体" w:eastAsia="宋体" w:hAnsi="宋体" w:hint="eastAsia"/>
+          <w:bCs/>
+          <w:sz w:val="22"/>
+        </w:rPr>
+        <w:t>的</w:t>
+      </w:r>
+      <w:r>
+        <w:rPr>
+          <w:rFonts w:ascii="宋体" w:eastAsia="宋体" w:hAnsi="宋体" w:hint="eastAsia"/>
+          <w:bCs/>
+          <w:sz w:val="22"/>
+        </w:rPr>
+        <w:t>数据可视化工具层框架</w:t>
+      </w:r>
+    </w:p>
+    <w:p>
+      <w:pPr>
+        <w:pStyle w:val="a8"/>
+        <w:ind w:left="360" w:firstLineChars="0" w:firstLine="0"/>
+        <w:rPr>
+          <w:rFonts w:ascii="宋体" w:eastAsia="宋体" w:hAnsi="宋体"/>
+          <w:sz w:val="22"/>
+        </w:rPr>
+      </w:pPr>
       <w:r>
         <w:rPr>
           <w:rFonts w:ascii="宋体" w:eastAsia="宋体" w:hAnsi="宋体"/>
@@ -4536,6 +4515,605 @@
     </w:p>
     <w:p>
       <w:pPr>
+        <w:pStyle w:val="a8"/>
+        <w:ind w:left="360" w:firstLineChars="0" w:firstLine="0"/>
+        <w:rPr>
+          <w:rFonts w:ascii="宋体" w:eastAsia="宋体" w:hAnsi="宋体"/>
+          <w:sz w:val="22"/>
+        </w:rPr>
+      </w:pPr>
+    </w:p>
+    <w:p>
+      <w:pPr>
+        <w:rPr>
+          <w:rFonts w:ascii="宋体" w:eastAsia="宋体" w:hAnsi="宋体"/>
+          <w:b/>
+          <w:sz w:val="22"/>
+        </w:rPr>
+      </w:pPr>
+      <w:r>
+        <w:rPr>
+          <w:rFonts w:ascii="宋体" w:eastAsia="宋体" w:hAnsi="宋体" w:hint="eastAsia"/>
+          <w:sz w:val="22"/>
+        </w:rPr>
+        <w:t>•</w:t>
+      </w:r>
+      <w:r>
+        <w:rPr>
+          <w:rFonts w:ascii="宋体" w:eastAsia="宋体" w:hAnsi="宋体" w:hint="eastAsia"/>
+          <w:sz w:val="22"/>
+        </w:rPr>
+        <w:t xml:space="preserve"> </w:t>
+      </w:r>
+      <w:r>
+        <w:rPr>
+          <w:rFonts w:ascii="宋体" w:eastAsia="宋体" w:hAnsi="宋体"/>
+          <w:sz w:val="22"/>
+        </w:rPr>
+        <w:t xml:space="preserve">  </w:t>
+      </w:r>
+      <w:r>
+        <w:rPr>
+          <w:rFonts w:ascii="宋体" w:eastAsia="宋体" w:hAnsi="宋体" w:hint="eastAsia"/>
+          <w:b/>
+          <w:sz w:val="22"/>
+        </w:rPr>
+        <w:t>数据填报</w:t>
+      </w:r>
+    </w:p>
+    <w:p>
+      <w:pPr>
+        <w:pStyle w:val="a8"/>
+        <w:ind w:left="640" w:firstLineChars="0" w:firstLine="0"/>
+        <w:rPr>
+          <w:rFonts w:ascii="宋体" w:eastAsia="宋体" w:hAnsi="宋体"/>
+          <w:sz w:val="22"/>
+        </w:rPr>
+      </w:pPr>
+      <w:r>
+        <w:rPr>
+          <w:rFonts w:ascii="宋体" w:eastAsia="宋体" w:hAnsi="宋体" w:hint="eastAsia"/>
+          <w:sz w:val="22"/>
+        </w:rPr>
+        <w:t>为学校提供可定制化的填报工具</w:t>
+      </w:r>
+      <w:r>
+        <w:rPr>
+          <w:rFonts w:ascii="宋体" w:eastAsia="宋体" w:hAnsi="宋体"/>
+          <w:sz w:val="22"/>
+        </w:rPr>
+        <w:t>,</w:t>
+      </w:r>
+      <w:r>
+        <w:rPr>
+          <w:rFonts w:ascii="宋体" w:eastAsia="宋体" w:hAnsi="宋体" w:hint="eastAsia"/>
+          <w:sz w:val="22"/>
+        </w:rPr>
+        <w:t>恰好在冠状病毒</w:t>
+      </w:r>
+      <w:r>
+        <w:rPr>
+          <w:rFonts w:ascii="宋体" w:eastAsia="宋体" w:hAnsi="宋体" w:hint="eastAsia"/>
+          <w:sz w:val="22"/>
+        </w:rPr>
+        <w:t>在家办公</w:t>
+      </w:r>
+      <w:r>
+        <w:rPr>
+          <w:rFonts w:ascii="宋体" w:eastAsia="宋体" w:hAnsi="宋体" w:hint="eastAsia"/>
+          <w:sz w:val="22"/>
+        </w:rPr>
+        <w:t>期间</w:t>
+      </w:r>
+      <w:r>
+        <w:rPr>
+          <w:rFonts w:ascii="宋体" w:eastAsia="宋体" w:hAnsi="宋体"/>
+          <w:sz w:val="22"/>
+        </w:rPr>
+        <w:t>,</w:t>
+      </w:r>
+      <w:r>
+        <w:rPr>
+          <w:rFonts w:ascii="宋体" w:eastAsia="宋体" w:hAnsi="宋体" w:hint="eastAsia"/>
+          <w:sz w:val="22"/>
+        </w:rPr>
+        <w:t>加入了危险指标监控微信推送等功能</w:t>
+      </w:r>
+    </w:p>
+    <w:p>
+      <w:pPr>
+        <w:pStyle w:val="a8"/>
+        <w:ind w:left="640" w:firstLineChars="0" w:firstLine="0"/>
+        <w:rPr>
+          <w:rFonts w:ascii="宋体" w:eastAsia="宋体" w:hAnsi="宋体"/>
+          <w:sz w:val="22"/>
+        </w:rPr>
+      </w:pPr>
+      <w:r>
+        <w:rPr>
+          <w:rFonts w:ascii="宋体" w:eastAsia="宋体" w:hAnsi="宋体" w:hint="eastAsia"/>
+          <w:sz w:val="22"/>
+        </w:rPr>
+        <w:t>技术</w:t>
+      </w:r>
+      <w:r>
+        <w:rPr>
+          <w:rFonts w:ascii="宋体" w:eastAsia="宋体" w:hAnsi="宋体"/>
+          <w:sz w:val="22"/>
+        </w:rPr>
+        <w:t>:</w:t>
+      </w:r>
+      <w:proofErr w:type="spellStart"/>
+      <w:r>
+        <w:rPr>
+          <w:rFonts w:ascii="宋体" w:eastAsia="宋体" w:hAnsi="宋体"/>
+          <w:sz w:val="22"/>
+        </w:rPr>
+        <w:t>React+Antd</w:t>
+      </w:r>
+      <w:r>
+        <w:rPr>
+          <w:rFonts w:ascii="宋体" w:eastAsia="宋体" w:hAnsi="宋体"/>
+          <w:sz w:val="22"/>
+        </w:rPr>
+        <w:t>+</w:t>
+      </w:r>
+      <w:r>
+        <w:rPr>
+          <w:rFonts w:ascii="宋体" w:eastAsia="宋体" w:hAnsi="宋体" w:hint="eastAsia"/>
+          <w:sz w:val="22"/>
+        </w:rPr>
+        <w:t>Spring</w:t>
+      </w:r>
+      <w:r>
+        <w:rPr>
+          <w:rFonts w:ascii="宋体" w:eastAsia="宋体" w:hAnsi="宋体"/>
+          <w:sz w:val="22"/>
+        </w:rPr>
+        <w:t>Boot+Mybatis</w:t>
+      </w:r>
+      <w:proofErr w:type="spellEnd"/>
+    </w:p>
+    <w:p>
+      <w:pPr>
+        <w:pStyle w:val="a8"/>
+        <w:ind w:left="360" w:firstLineChars="0" w:firstLine="0"/>
+        <w:rPr>
+          <w:rFonts w:ascii="宋体" w:eastAsia="宋体" w:hAnsi="宋体"/>
+          <w:sz w:val="22"/>
+        </w:rPr>
+      </w:pPr>
+      <w:r>
+        <w:rPr>
+          <w:rFonts w:ascii="宋体" w:eastAsia="宋体" w:hAnsi="宋体"/>
+          <w:sz w:val="22"/>
+        </w:rPr>
+        <w:tab/>
+        <w:t xml:space="preserve">  </w:t>
+      </w:r>
+      <w:r>
+        <w:rPr>
+          <w:rFonts w:ascii="宋体" w:eastAsia="宋体" w:hAnsi="宋体" w:hint="eastAsia"/>
+          <w:sz w:val="22"/>
+        </w:rPr>
+        <w:t>负责</w:t>
+      </w:r>
+      <w:r>
+        <w:rPr>
+          <w:rFonts w:ascii="宋体" w:eastAsia="宋体" w:hAnsi="宋体"/>
+          <w:sz w:val="22"/>
+        </w:rPr>
+        <w:t xml:space="preserve">: </w:t>
+      </w:r>
+      <w:r>
+        <w:rPr>
+          <w:rFonts w:ascii="宋体" w:eastAsia="宋体" w:hAnsi="宋体" w:hint="eastAsia"/>
+          <w:sz w:val="22"/>
+        </w:rPr>
+        <w:t>手机端表单填写</w:t>
+      </w:r>
+      <w:r>
+        <w:rPr>
+          <w:rFonts w:ascii="宋体" w:eastAsia="宋体" w:hAnsi="宋体"/>
+          <w:sz w:val="22"/>
+        </w:rPr>
+        <w:t>,</w:t>
+      </w:r>
+      <w:r>
+        <w:rPr>
+          <w:rFonts w:ascii="宋体" w:eastAsia="宋体" w:hAnsi="宋体" w:hint="eastAsia"/>
+          <w:sz w:val="22"/>
+        </w:rPr>
+        <w:t>推送</w:t>
+      </w:r>
+      <w:r>
+        <w:rPr>
+          <w:rFonts w:ascii="宋体" w:eastAsia="宋体" w:hAnsi="宋体"/>
+          <w:sz w:val="22"/>
+        </w:rPr>
+        <w:t>,</w:t>
+      </w:r>
+      <w:r>
+        <w:rPr>
+          <w:rFonts w:ascii="宋体" w:eastAsia="宋体" w:hAnsi="宋体" w:hint="eastAsia"/>
+          <w:sz w:val="22"/>
+        </w:rPr>
+        <w:t>公众号对接</w:t>
+      </w:r>
+      <w:r>
+        <w:rPr>
+          <w:rFonts w:ascii="宋体" w:eastAsia="宋体" w:hAnsi="宋体"/>
+          <w:sz w:val="22"/>
+        </w:rPr>
+        <w:t>,</w:t>
+      </w:r>
+      <w:r>
+        <w:rPr>
+          <w:rFonts w:ascii="宋体" w:eastAsia="宋体" w:hAnsi="宋体" w:hint="eastAsia"/>
+          <w:sz w:val="22"/>
+        </w:rPr>
+        <w:t>危险</w:t>
+      </w:r>
+      <w:r>
+        <w:rPr>
+          <w:rFonts w:ascii="宋体" w:eastAsia="宋体" w:hAnsi="宋体" w:hint="eastAsia"/>
+          <w:sz w:val="22"/>
+        </w:rPr>
+        <w:t>数据</w:t>
+      </w:r>
+      <w:r>
+        <w:rPr>
+          <w:rFonts w:ascii="宋体" w:eastAsia="宋体" w:hAnsi="宋体" w:hint="eastAsia"/>
+          <w:sz w:val="22"/>
+        </w:rPr>
+        <w:t>指标</w:t>
+      </w:r>
+      <w:r>
+        <w:rPr>
+          <w:rFonts w:ascii="宋体" w:eastAsia="宋体" w:hAnsi="宋体" w:hint="eastAsia"/>
+          <w:sz w:val="22"/>
+        </w:rPr>
+        <w:t>自定义</w:t>
+      </w:r>
+      <w:r>
+        <w:rPr>
+          <w:rFonts w:ascii="宋体" w:eastAsia="宋体" w:hAnsi="宋体" w:hint="eastAsia"/>
+          <w:sz w:val="22"/>
+        </w:rPr>
+        <w:t>监控功能</w:t>
+      </w:r>
+    </w:p>
+    <w:p>
+      <w:pPr>
+        <w:pStyle w:val="a8"/>
+        <w:ind w:left="360" w:firstLineChars="0" w:firstLine="0"/>
+        <w:rPr>
+          <w:rFonts w:ascii="宋体" w:eastAsia="宋体" w:hAnsi="宋体"/>
+          <w:sz w:val="22"/>
+        </w:rPr>
+      </w:pPr>
+    </w:p>
+    <w:p>
+      <w:pPr>
+        <w:rPr>
+          <w:rFonts w:ascii="宋体" w:eastAsia="宋体" w:hAnsi="宋体"/>
+          <w:b/>
+          <w:sz w:val="22"/>
+        </w:rPr>
+      </w:pPr>
+      <w:r>
+        <w:rPr>
+          <w:rFonts w:ascii="宋体" w:eastAsia="宋体" w:hAnsi="宋体" w:hint="eastAsia"/>
+          <w:sz w:val="22"/>
+        </w:rPr>
+        <w:t>•</w:t>
+      </w:r>
+      <w:r>
+        <w:rPr>
+          <w:rFonts w:ascii="宋体" w:eastAsia="宋体" w:hAnsi="宋体" w:hint="eastAsia"/>
+          <w:sz w:val="22"/>
+        </w:rPr>
+        <w:t xml:space="preserve"> </w:t>
+      </w:r>
+      <w:r>
+        <w:rPr>
+          <w:rFonts w:ascii="宋体" w:eastAsia="宋体" w:hAnsi="宋体"/>
+          <w:sz w:val="22"/>
+        </w:rPr>
+        <w:t xml:space="preserve">  </w:t>
+      </w:r>
+      <w:proofErr w:type="spellStart"/>
+      <w:r>
+        <w:rPr>
+          <w:rFonts w:ascii="宋体" w:eastAsia="宋体" w:hAnsi="宋体"/>
+          <w:b/>
+          <w:sz w:val="22"/>
+        </w:rPr>
+        <w:t>Kubesphere</w:t>
+      </w:r>
+      <w:proofErr w:type="spellEnd"/>
+      <w:r>
+        <w:rPr>
+          <w:rFonts w:ascii="宋体" w:eastAsia="宋体" w:hAnsi="宋体" w:hint="eastAsia"/>
+          <w:b/>
+          <w:sz w:val="22"/>
+        </w:rPr>
+        <w:t xml:space="preserve"> 整合</w:t>
+      </w:r>
+    </w:p>
+    <w:p>
+      <w:pPr>
+        <w:pStyle w:val="a8"/>
+        <w:ind w:left="700" w:firstLineChars="0" w:firstLine="0"/>
+        <w:rPr>
+          <w:rFonts w:ascii="宋体" w:eastAsia="宋体" w:hAnsi="宋体"/>
+          <w:sz w:val="22"/>
+        </w:rPr>
+      </w:pPr>
+      <w:r>
+        <w:rPr>
+          <w:rFonts w:ascii="宋体" w:eastAsia="宋体" w:hAnsi="宋体" w:hint="eastAsia"/>
+          <w:sz w:val="22"/>
+        </w:rPr>
+        <w:t>为公司</w:t>
+      </w:r>
+      <w:r>
+        <w:rPr>
+          <w:rFonts w:ascii="宋体" w:eastAsia="宋体" w:hAnsi="宋体"/>
+          <w:sz w:val="22"/>
+        </w:rPr>
+        <w:t>K8</w:t>
+      </w:r>
+      <w:r>
+        <w:rPr>
+          <w:rFonts w:ascii="宋体" w:eastAsia="宋体" w:hAnsi="宋体" w:hint="eastAsia"/>
+          <w:sz w:val="22"/>
+        </w:rPr>
+        <w:t>环境整合</w:t>
+      </w:r>
+      <w:proofErr w:type="spellStart"/>
+      <w:r>
+        <w:rPr>
+          <w:rFonts w:ascii="宋体" w:eastAsia="宋体" w:hAnsi="宋体"/>
+          <w:sz w:val="22"/>
+        </w:rPr>
+        <w:t>Kubesphere</w:t>
+      </w:r>
+      <w:proofErr w:type="spellEnd"/>
+      <w:r>
+        <w:rPr>
+          <w:rFonts w:ascii="宋体" w:eastAsia="宋体" w:hAnsi="宋体" w:hint="eastAsia"/>
+          <w:sz w:val="22"/>
+        </w:rPr>
+        <w:t xml:space="preserve"> 包含</w:t>
+      </w:r>
+      <w:proofErr w:type="spellStart"/>
+      <w:r>
+        <w:rPr>
+          <w:rFonts w:ascii="宋体" w:eastAsia="宋体" w:hAnsi="宋体"/>
+          <w:sz w:val="22"/>
+        </w:rPr>
+        <w:t>web_kubectl,web</w:t>
+      </w:r>
+      <w:proofErr w:type="spellEnd"/>
+      <w:r>
+        <w:rPr>
+          <w:rFonts w:ascii="宋体" w:eastAsia="宋体" w:hAnsi="宋体"/>
+          <w:sz w:val="22"/>
+        </w:rPr>
+        <w:t>_</w:t>
+      </w:r>
+      <w:r>
+        <w:rPr>
+          <w:rFonts w:ascii="宋体" w:eastAsia="宋体" w:hAnsi="宋体" w:hint="eastAsia"/>
+          <w:sz w:val="22"/>
+        </w:rPr>
+        <w:t>修改</w:t>
+      </w:r>
+      <w:proofErr w:type="spellStart"/>
+      <w:r>
+        <w:rPr>
+          <w:rFonts w:ascii="宋体" w:eastAsia="宋体" w:hAnsi="宋体"/>
+          <w:sz w:val="22"/>
+        </w:rPr>
+        <w:t>yml,web</w:t>
+      </w:r>
+      <w:proofErr w:type="spellEnd"/>
+      <w:r>
+        <w:rPr>
+          <w:rFonts w:ascii="宋体" w:eastAsia="宋体" w:hAnsi="宋体" w:hint="eastAsia"/>
+          <w:sz w:val="22"/>
+        </w:rPr>
+        <w:t>调整负载</w:t>
+      </w:r>
+      <w:r>
+        <w:rPr>
+          <w:rFonts w:ascii="宋体" w:eastAsia="宋体" w:hAnsi="宋体"/>
+          <w:sz w:val="22"/>
+        </w:rPr>
+        <w:t>,web</w:t>
+      </w:r>
+      <w:r>
+        <w:rPr>
+          <w:rFonts w:ascii="宋体" w:eastAsia="宋体" w:hAnsi="宋体" w:hint="eastAsia"/>
+          <w:sz w:val="22"/>
+        </w:rPr>
+        <w:t>修改</w:t>
+      </w:r>
+      <w:r>
+        <w:rPr>
+          <w:rFonts w:ascii="宋体" w:eastAsia="宋体" w:hAnsi="宋体"/>
+          <w:sz w:val="22"/>
+        </w:rPr>
+        <w:t>pod,</w:t>
+      </w:r>
+      <w:r>
+        <w:rPr>
+          <w:rFonts w:ascii="宋体" w:eastAsia="宋体" w:hAnsi="宋体" w:hint="eastAsia"/>
+          <w:sz w:val="22"/>
+        </w:rPr>
+        <w:t>资源监控,</w:t>
+      </w:r>
+      <w:r>
+        <w:rPr>
+          <w:rFonts w:ascii="宋体" w:eastAsia="宋体" w:hAnsi="宋体"/>
+          <w:sz w:val="22"/>
+        </w:rPr>
+        <w:t>dashboard(</w:t>
+      </w:r>
+      <w:r>
+        <w:rPr>
+          <w:rFonts w:ascii="宋体" w:eastAsia="宋体" w:hAnsi="宋体" w:hint="eastAsia"/>
+          <w:sz w:val="22"/>
+        </w:rPr>
+        <w:t>使用</w:t>
+      </w:r>
+      <w:proofErr w:type="spellStart"/>
+      <w:r>
+        <w:rPr>
+          <w:rFonts w:ascii="宋体" w:eastAsia="宋体" w:hAnsi="宋体"/>
+          <w:sz w:val="22"/>
+        </w:rPr>
+        <w:t>kubesphere</w:t>
+      </w:r>
+      <w:proofErr w:type="spellEnd"/>
+      <w:r>
+        <w:rPr>
+          <w:rFonts w:ascii="宋体" w:eastAsia="宋体" w:hAnsi="宋体" w:hint="eastAsia"/>
+          <w:sz w:val="22"/>
+        </w:rPr>
+        <w:t>中的</w:t>
+      </w:r>
+      <w:proofErr w:type="spellStart"/>
+      <w:r>
+        <w:rPr>
+          <w:rFonts w:ascii="宋体" w:eastAsia="宋体" w:hAnsi="宋体"/>
+          <w:sz w:val="22"/>
+        </w:rPr>
+        <w:t>PrometheusSQL</w:t>
+      </w:r>
+      <w:proofErr w:type="spellEnd"/>
+      <w:r>
+        <w:rPr>
+          <w:rFonts w:ascii="宋体" w:eastAsia="宋体" w:hAnsi="宋体"/>
+          <w:sz w:val="22"/>
+        </w:rPr>
+        <w:t>)</w:t>
+      </w:r>
+      <w:r>
+        <w:rPr>
+          <w:rFonts w:ascii="宋体" w:eastAsia="宋体" w:hAnsi="宋体" w:hint="eastAsia"/>
+          <w:sz w:val="22"/>
+        </w:rPr>
+        <w:t>日志收集</w:t>
+      </w:r>
+      <w:r>
+        <w:rPr>
+          <w:rFonts w:ascii="宋体" w:eastAsia="宋体" w:hAnsi="宋体"/>
+          <w:sz w:val="22"/>
+        </w:rPr>
+        <w:t>,</w:t>
+      </w:r>
+      <w:r>
+        <w:rPr>
+          <w:rFonts w:ascii="宋体" w:eastAsia="宋体" w:hAnsi="宋体" w:hint="eastAsia"/>
+          <w:sz w:val="22"/>
+        </w:rPr>
+        <w:t>等功能,基本上能用的提取不能用的扔掉</w:t>
+      </w:r>
+      <w:r>
+        <w:rPr>
+          <w:rFonts w:ascii="宋体" w:eastAsia="宋体" w:hAnsi="宋体"/>
+          <w:sz w:val="22"/>
+        </w:rPr>
+        <w:t>.</w:t>
+      </w:r>
+    </w:p>
+    <w:p>
+      <w:pPr>
+        <w:ind w:left="660"/>
+        <w:rPr>
+          <w:rFonts w:ascii="宋体" w:eastAsia="宋体" w:hAnsi="宋体"/>
+          <w:sz w:val="22"/>
+        </w:rPr>
+      </w:pPr>
+      <w:r>
+        <w:rPr>
+          <w:rFonts w:ascii="宋体" w:eastAsia="宋体" w:hAnsi="宋体" w:hint="eastAsia"/>
+          <w:sz w:val="22"/>
+        </w:rPr>
+        <w:t>负责</w:t>
+      </w:r>
+      <w:r>
+        <w:rPr>
+          <w:rFonts w:ascii="宋体" w:eastAsia="宋体" w:hAnsi="宋体"/>
+          <w:sz w:val="22"/>
+        </w:rPr>
+        <w:t xml:space="preserve">: </w:t>
+      </w:r>
+      <w:proofErr w:type="spellStart"/>
+      <w:r>
+        <w:rPr>
+          <w:rFonts w:ascii="宋体" w:eastAsia="宋体" w:hAnsi="宋体"/>
+          <w:sz w:val="22"/>
+        </w:rPr>
+        <w:t>Kubesphere</w:t>
+      </w:r>
+      <w:proofErr w:type="spellEnd"/>
+      <w:r>
+        <w:rPr>
+          <w:rFonts w:ascii="宋体" w:eastAsia="宋体" w:hAnsi="宋体"/>
+          <w:sz w:val="22"/>
+        </w:rPr>
+        <w:t xml:space="preserve"> </w:t>
+      </w:r>
+      <w:proofErr w:type="spellStart"/>
+      <w:r>
+        <w:rPr>
+          <w:rFonts w:ascii="宋体" w:eastAsia="宋体" w:hAnsi="宋体"/>
+          <w:sz w:val="22"/>
+        </w:rPr>
+        <w:t>golang</w:t>
+      </w:r>
+      <w:proofErr w:type="spellEnd"/>
+      <w:r>
+        <w:rPr>
+          <w:rFonts w:ascii="宋体" w:eastAsia="宋体" w:hAnsi="宋体" w:hint="eastAsia"/>
+          <w:sz w:val="22"/>
+        </w:rPr>
+        <w:t>后台移植，前台移植</w:t>
+      </w:r>
+      <w:r>
+        <w:rPr>
+          <w:rFonts w:ascii="宋体" w:eastAsia="宋体" w:hAnsi="宋体" w:hint="eastAsia"/>
+          <w:sz w:val="22"/>
+        </w:rPr>
+        <w:t>,提取的</w:t>
+      </w:r>
+      <w:r>
+        <w:rPr>
+          <w:rFonts w:ascii="宋体" w:eastAsia="宋体" w:hAnsi="宋体"/>
+          <w:sz w:val="22"/>
+        </w:rPr>
+        <w:t>little</w:t>
+      </w:r>
+      <w:r>
+        <w:rPr>
+          <w:rFonts w:ascii="宋体" w:eastAsia="宋体" w:hAnsi="宋体" w:hint="eastAsia"/>
+          <w:sz w:val="22"/>
+        </w:rPr>
+        <w:t>版本在</w:t>
+      </w:r>
+      <w:r>
+        <w:rPr>
+          <w:rFonts w:ascii="宋体" w:eastAsia="宋体" w:hAnsi="宋体"/>
+          <w:sz w:val="22"/>
+        </w:rPr>
+        <w:t>https://github.com/ferried/my-kubesphere</w:t>
+      </w:r>
+    </w:p>
+    <w:p>
+      <w:pPr>
         <w:rPr>
           <w:rFonts w:ascii="宋体" w:eastAsia="宋体" w:hAnsi="宋体"/>
           <w:sz w:val="22"/>
@@ -4813,6 +5391,7 @@
           <w:rFonts w:ascii="宋体" w:eastAsia="宋体" w:hAnsi="宋体"/>
           <w:sz w:val="22"/>
         </w:rPr>
+        <w:lastRenderedPageBreak/>
         <w:t>Electorn</w:t>
       </w:r>
       <w:proofErr w:type="spellEnd"/>
@@ -4881,6 +5460,432 @@
           <w:sz w:val="22"/>
         </w:rPr>
         <w:t>并对公司业务进行可视化数据图表仓库的定制</w:t>
+      </w:r>
+    </w:p>
+    <w:p>
+      <w:pPr>
+        <w:pStyle w:val="a8"/>
+        <w:ind w:left="360" w:firstLineChars="150" w:firstLine="330"/>
+        <w:rPr>
+          <w:rFonts w:ascii="宋体" w:eastAsia="宋体" w:hAnsi="宋体"/>
+          <w:sz w:val="22"/>
+        </w:rPr>
+      </w:pPr>
+      <w:r>
+        <w:rPr>
+          <w:rFonts w:ascii="宋体" w:eastAsia="宋体" w:hAnsi="宋体"/>
+          <w:sz w:val="22"/>
+        </w:rPr>
+        <w:t>animal-crossing-cli</w:t>
+      </w:r>
+      <w:r>
+        <w:rPr>
+          <w:rFonts w:ascii="宋体" w:eastAsia="宋体" w:hAnsi="宋体"/>
+          <w:sz w:val="22"/>
+        </w:rPr>
+        <w:t>:</w:t>
+      </w:r>
+      <w:r>
+        <w:rPr>
+          <w:rFonts w:ascii="宋体" w:eastAsia="宋体" w:hAnsi="宋体" w:hint="eastAsia"/>
+          <w:sz w:val="22"/>
+        </w:rPr>
+        <w:t xml:space="preserve"> </w:t>
+      </w:r>
+      <w:proofErr w:type="spellStart"/>
+      <w:r>
+        <w:rPr>
+          <w:rFonts w:ascii="宋体" w:eastAsia="宋体" w:hAnsi="宋体"/>
+          <w:sz w:val="22"/>
+        </w:rPr>
+        <w:t>golang</w:t>
+      </w:r>
+      <w:proofErr w:type="spellEnd"/>
+      <w:r>
+        <w:rPr>
+          <w:rFonts w:ascii="宋体" w:eastAsia="宋体" w:hAnsi="宋体" w:hint="eastAsia"/>
+          <w:sz w:val="22"/>
+        </w:rPr>
+        <w:t>写的</w:t>
+      </w:r>
+      <w:r>
+        <w:rPr>
+          <w:rFonts w:ascii="宋体" w:eastAsia="宋体" w:hAnsi="宋体" w:hint="eastAsia"/>
+          <w:sz w:val="22"/>
+        </w:rPr>
+        <w:t>动物之森</w:t>
+      </w:r>
+      <w:r>
+        <w:rPr>
+          <w:rFonts w:ascii="宋体" w:eastAsia="宋体" w:hAnsi="宋体"/>
+          <w:sz w:val="22"/>
+        </w:rPr>
+        <w:t>CLI</w:t>
+      </w:r>
+    </w:p>
+    <w:p>
+      <w:pPr>
+        <w:pStyle w:val="a8"/>
+        <w:ind w:left="360" w:firstLineChars="150" w:firstLine="330"/>
+        <w:rPr>
+          <w:rFonts w:ascii="宋体" w:eastAsia="宋体" w:hAnsi="宋体"/>
+          <w:sz w:val="22"/>
+        </w:rPr>
+      </w:pPr>
+      <w:proofErr w:type="spellStart"/>
+      <w:r>
+        <w:rPr>
+          <w:rFonts w:ascii="宋体" w:eastAsia="宋体" w:hAnsi="宋体"/>
+          <w:sz w:val="22"/>
+        </w:rPr>
+        <w:t>clickhouse</w:t>
+      </w:r>
+      <w:proofErr w:type="spellEnd"/>
+      <w:r>
+        <w:rPr>
+          <w:rFonts w:ascii="宋体" w:eastAsia="宋体" w:hAnsi="宋体"/>
+          <w:sz w:val="22"/>
+        </w:rPr>
+        <w:t>-fluent-bit</w:t>
+      </w:r>
+      <w:r>
+        <w:rPr>
+          <w:rFonts w:ascii="宋体" w:eastAsia="宋体" w:hAnsi="宋体"/>
+          <w:sz w:val="22"/>
+        </w:rPr>
+        <w:t xml:space="preserve">: </w:t>
+      </w:r>
+      <w:proofErr w:type="spellStart"/>
+      <w:r>
+        <w:rPr>
+          <w:rFonts w:ascii="宋体" w:eastAsia="宋体" w:hAnsi="宋体"/>
+          <w:sz w:val="22"/>
+        </w:rPr>
+        <w:t>golang</w:t>
+      </w:r>
+      <w:proofErr w:type="spellEnd"/>
+      <w:r>
+        <w:rPr>
+          <w:rFonts w:ascii="宋体" w:eastAsia="宋体" w:hAnsi="宋体" w:hint="eastAsia"/>
+          <w:sz w:val="22"/>
+        </w:rPr>
+        <w:t>写的</w:t>
+      </w:r>
+      <w:r>
+        <w:rPr>
+          <w:rFonts w:ascii="宋体" w:eastAsia="宋体" w:hAnsi="宋体"/>
+          <w:sz w:val="22"/>
+        </w:rPr>
+        <w:t>fluent-bit</w:t>
+      </w:r>
+      <w:r>
+        <w:rPr>
+          <w:rFonts w:ascii="宋体" w:eastAsia="宋体" w:hAnsi="宋体" w:hint="eastAsia"/>
+          <w:sz w:val="22"/>
+        </w:rPr>
+        <w:t>插件</w:t>
+      </w:r>
+      <w:r>
+        <w:rPr>
+          <w:rFonts w:ascii="宋体" w:eastAsia="宋体" w:hAnsi="宋体"/>
+          <w:sz w:val="22"/>
+        </w:rPr>
+        <w:t>,</w:t>
+      </w:r>
+      <w:r>
+        <w:rPr>
+          <w:rFonts w:ascii="宋体" w:eastAsia="宋体" w:hAnsi="宋体" w:hint="eastAsia"/>
+          <w:sz w:val="22"/>
+        </w:rPr>
+        <w:t>代替</w:t>
+      </w:r>
+      <w:r>
+        <w:rPr>
+          <w:rFonts w:ascii="宋体" w:eastAsia="宋体" w:hAnsi="宋体"/>
+          <w:sz w:val="22"/>
+        </w:rPr>
+        <w:t>es</w:t>
+      </w:r>
+      <w:r>
+        <w:rPr>
+          <w:rFonts w:ascii="宋体" w:eastAsia="宋体" w:hAnsi="宋体" w:hint="eastAsia"/>
+          <w:sz w:val="22"/>
+        </w:rPr>
+        <w:t>记录系统日志，配合</w:t>
+      </w:r>
+      <w:proofErr w:type="spellStart"/>
+      <w:r>
+        <w:rPr>
+          <w:rFonts w:ascii="宋体" w:eastAsia="宋体" w:hAnsi="宋体"/>
+          <w:sz w:val="22"/>
+        </w:rPr>
+        <w:t>clickhouse</w:t>
+      </w:r>
+      <w:proofErr w:type="spellEnd"/>
+      <w:r>
+        <w:rPr>
+          <w:rFonts w:ascii="宋体" w:eastAsia="宋体" w:hAnsi="宋体" w:hint="eastAsia"/>
+          <w:sz w:val="22"/>
+        </w:rPr>
+        <w:t>数据库</w:t>
+      </w:r>
+    </w:p>
+    <w:p>
+      <w:pPr>
+        <w:pStyle w:val="a8"/>
+        <w:ind w:left="360" w:firstLineChars="150" w:firstLine="330"/>
+        <w:rPr>
+          <w:rFonts w:ascii="宋体" w:eastAsia="宋体" w:hAnsi="宋体"/>
+          <w:sz w:val="22"/>
+        </w:rPr>
+      </w:pPr>
+      <w:proofErr w:type="spellStart"/>
+      <w:r>
+        <w:rPr>
+          <w:rFonts w:ascii="宋体" w:eastAsia="宋体" w:hAnsi="宋体"/>
+          <w:sz w:val="22"/>
+        </w:rPr>
+        <w:t>iflytek</w:t>
+      </w:r>
+      <w:proofErr w:type="spellEnd"/>
+      <w:r>
+        <w:rPr>
+          <w:rFonts w:ascii="宋体" w:eastAsia="宋体" w:hAnsi="宋体"/>
+          <w:sz w:val="22"/>
+        </w:rPr>
+        <w:t>-voice-text</w:t>
+      </w:r>
+      <w:r>
+        <w:rPr>
+          <w:rFonts w:ascii="宋体" w:eastAsia="宋体" w:hAnsi="宋体"/>
+          <w:sz w:val="22"/>
+        </w:rPr>
+        <w:t xml:space="preserve">: </w:t>
+      </w:r>
+      <w:r>
+        <w:rPr>
+          <w:rFonts w:ascii="宋体" w:eastAsia="宋体" w:hAnsi="宋体" w:hint="eastAsia"/>
+          <w:sz w:val="22"/>
+        </w:rPr>
+        <w:t xml:space="preserve">科大迅飞语音转文字纯 </w:t>
+      </w:r>
+      <w:proofErr w:type="spellStart"/>
+      <w:r>
+        <w:rPr>
+          <w:rFonts w:ascii="宋体" w:eastAsia="宋体" w:hAnsi="宋体"/>
+          <w:sz w:val="22"/>
+        </w:rPr>
+        <w:t>ht+js</w:t>
+      </w:r>
+      <w:proofErr w:type="spellEnd"/>
+      <w:r>
+        <w:rPr>
+          <w:rFonts w:ascii="宋体" w:eastAsia="宋体" w:hAnsi="宋体" w:hint="eastAsia"/>
+          <w:sz w:val="22"/>
+        </w:rPr>
+        <w:t>脱离</w:t>
+      </w:r>
+      <w:proofErr w:type="spellStart"/>
+      <w:r>
+        <w:rPr>
+          <w:rFonts w:ascii="宋体" w:eastAsia="宋体" w:hAnsi="宋体"/>
+          <w:sz w:val="22"/>
+        </w:rPr>
+        <w:t>npm</w:t>
+      </w:r>
+      <w:proofErr w:type="spellEnd"/>
+      <w:r>
+        <w:rPr>
+          <w:rFonts w:ascii="宋体" w:eastAsia="宋体" w:hAnsi="宋体" w:hint="eastAsia"/>
+          <w:sz w:val="22"/>
+        </w:rPr>
+        <w:t>的</w:t>
+      </w:r>
+      <w:r>
+        <w:rPr>
+          <w:rFonts w:ascii="宋体" w:eastAsia="宋体" w:hAnsi="宋体"/>
+          <w:sz w:val="22"/>
+        </w:rPr>
+        <w:t>demo</w:t>
+      </w:r>
+      <w:r>
+        <w:rPr>
+          <w:rFonts w:ascii="宋体" w:eastAsia="宋体" w:hAnsi="宋体" w:hint="eastAsia"/>
+          <w:sz w:val="22"/>
+        </w:rPr>
+        <w:t>样板</w:t>
+      </w:r>
+    </w:p>
+    <w:p>
+      <w:pPr>
+        <w:pStyle w:val="a8"/>
+        <w:ind w:left="360" w:firstLineChars="150" w:firstLine="330"/>
+        <w:rPr>
+          <w:rFonts w:ascii="宋体" w:eastAsia="宋体" w:hAnsi="宋体"/>
+          <w:sz w:val="22"/>
+        </w:rPr>
+      </w:pPr>
+      <w:proofErr w:type="spellStart"/>
+      <w:r>
+        <w:rPr>
+          <w:rFonts w:ascii="宋体" w:eastAsia="宋体" w:hAnsi="宋体"/>
+          <w:sz w:val="22"/>
+        </w:rPr>
+        <w:t>rymcu</w:t>
+      </w:r>
+      <w:proofErr w:type="spellEnd"/>
+      <w:r>
+        <w:rPr>
+          <w:rFonts w:ascii="宋体" w:eastAsia="宋体" w:hAnsi="宋体"/>
+          <w:sz w:val="22"/>
+        </w:rPr>
+        <w:t>-</w:t>
+      </w:r>
+      <w:proofErr w:type="spellStart"/>
+      <w:r>
+        <w:rPr>
+          <w:rFonts w:ascii="宋体" w:eastAsia="宋体" w:hAnsi="宋体"/>
+          <w:sz w:val="22"/>
+        </w:rPr>
+        <w:t>mcu</w:t>
+      </w:r>
+      <w:proofErr w:type="spellEnd"/>
+      <w:r>
+        <w:rPr>
+          <w:rFonts w:ascii="宋体" w:eastAsia="宋体" w:hAnsi="宋体"/>
+          <w:sz w:val="22"/>
+        </w:rPr>
+        <w:t>-databases</w:t>
+      </w:r>
+      <w:r>
+        <w:rPr>
+          <w:rFonts w:ascii="宋体" w:eastAsia="宋体" w:hAnsi="宋体"/>
+          <w:sz w:val="22"/>
+        </w:rPr>
+        <w:t xml:space="preserve">: </w:t>
+      </w:r>
+      <w:r>
+        <w:rPr>
+          <w:rFonts w:ascii="宋体" w:eastAsia="宋体" w:hAnsi="宋体" w:hint="eastAsia"/>
+          <w:sz w:val="22"/>
+        </w:rPr>
+        <w:t>翻版基于</w:t>
+      </w:r>
+      <w:r>
+        <w:rPr>
+          <w:rFonts w:ascii="宋体" w:eastAsia="宋体" w:hAnsi="宋体"/>
+          <w:sz w:val="22"/>
+        </w:rPr>
+        <w:t>python3-stcgal</w:t>
+      </w:r>
+      <w:r>
+        <w:rPr>
+          <w:rFonts w:ascii="宋体" w:eastAsia="宋体" w:hAnsi="宋体" w:hint="eastAsia"/>
+          <w:sz w:val="22"/>
+        </w:rPr>
+        <w:t>的</w:t>
+      </w:r>
+      <w:proofErr w:type="spellStart"/>
+      <w:r>
+        <w:rPr>
+          <w:rFonts w:ascii="宋体" w:eastAsia="宋体" w:hAnsi="宋体" w:hint="eastAsia"/>
+          <w:sz w:val="22"/>
+        </w:rPr>
+        <w:t>n</w:t>
+      </w:r>
+      <w:r>
+        <w:rPr>
+          <w:rFonts w:ascii="宋体" w:eastAsia="宋体" w:hAnsi="宋体"/>
+          <w:sz w:val="22"/>
+        </w:rPr>
+        <w:t>odejs-stcmcu</w:t>
+      </w:r>
+      <w:proofErr w:type="spellEnd"/>
+      <w:r>
+        <w:rPr>
+          <w:rFonts w:ascii="宋体" w:eastAsia="宋体" w:hAnsi="宋体" w:hint="eastAsia"/>
+          <w:sz w:val="22"/>
+        </w:rPr>
+        <w:t>数据库</w:t>
+      </w:r>
+    </w:p>
+    <w:p>
+      <w:pPr>
+        <w:pStyle w:val="a8"/>
+        <w:ind w:left="360" w:firstLineChars="150" w:firstLine="330"/>
+        <w:rPr>
+          <w:rFonts w:ascii="宋体" w:eastAsia="宋体" w:hAnsi="宋体"/>
+          <w:sz w:val="22"/>
+        </w:rPr>
+      </w:pPr>
+      <w:proofErr w:type="spellStart"/>
+      <w:r>
+        <w:rPr>
+          <w:rFonts w:ascii="宋体" w:eastAsia="宋体" w:hAnsi="宋体"/>
+          <w:sz w:val="22"/>
+        </w:rPr>
+        <w:t>rymcu-ihex</w:t>
+      </w:r>
+      <w:proofErr w:type="spellEnd"/>
+      <w:r>
+        <w:rPr>
+          <w:rFonts w:ascii="宋体" w:eastAsia="宋体" w:hAnsi="宋体"/>
+          <w:sz w:val="22"/>
+        </w:rPr>
+        <w:t xml:space="preserve">: </w:t>
+      </w:r>
+      <w:r>
+        <w:rPr>
+          <w:rFonts w:ascii="宋体" w:eastAsia="宋体" w:hAnsi="宋体" w:hint="eastAsia"/>
+          <w:sz w:val="22"/>
+        </w:rPr>
+        <w:t>翻版基于</w:t>
+      </w:r>
+      <w:r>
+        <w:rPr>
+          <w:rFonts w:ascii="宋体" w:eastAsia="宋体" w:hAnsi="宋体"/>
+          <w:sz w:val="22"/>
+        </w:rPr>
+        <w:t>python3-stcgal</w:t>
+      </w:r>
+      <w:r>
+        <w:rPr>
+          <w:rFonts w:ascii="宋体" w:eastAsia="宋体" w:hAnsi="宋体" w:hint="eastAsia"/>
+          <w:sz w:val="22"/>
+        </w:rPr>
+        <w:t xml:space="preserve">的 </w:t>
+      </w:r>
+      <w:proofErr w:type="spellStart"/>
+      <w:r>
+        <w:rPr>
+          <w:rFonts w:ascii="宋体" w:eastAsia="宋体" w:hAnsi="宋体"/>
+          <w:sz w:val="22"/>
+        </w:rPr>
+        <w:t>ihex</w:t>
+      </w:r>
+      <w:proofErr w:type="spellEnd"/>
+      <w:r>
+        <w:rPr>
+          <w:rFonts w:ascii="宋体" w:eastAsia="宋体" w:hAnsi="宋体" w:hint="eastAsia"/>
+          <w:sz w:val="22"/>
+        </w:rPr>
+        <w:t>解析的</w:t>
+      </w:r>
+      <w:proofErr w:type="spellStart"/>
+      <w:r>
+        <w:rPr>
+          <w:rFonts w:ascii="宋体" w:eastAsia="宋体" w:hAnsi="宋体"/>
+          <w:sz w:val="22"/>
+        </w:rPr>
+        <w:t>nodejs</w:t>
+      </w:r>
+      <w:proofErr w:type="spellEnd"/>
+      <w:r>
+        <w:rPr>
+          <w:rFonts w:ascii="宋体" w:eastAsia="宋体" w:hAnsi="宋体" w:hint="eastAsia"/>
+          <w:sz w:val="22"/>
+        </w:rPr>
+        <w:t>包</w:t>
       </w:r>
     </w:p>
     <w:p>
@@ -4970,6 +5975,20 @@
         </w:rPr>
         <w:t>软件技术专业</w:t>
       </w:r>
+      <w:r>
+        <w:rPr>
+          <w:rFonts w:ascii="宋体" w:eastAsia="宋体" w:hAnsi="宋体"/>
+          <w:sz w:val="22"/>
+        </w:rPr>
+        <w:t>(</w:t>
+      </w:r>
+      <w:r>
+        <w:rPr>
+          <w:rFonts w:ascii="宋体" w:eastAsia="宋体" w:hAnsi="宋体" w:hint="eastAsia"/>
+          <w:sz w:val="22"/>
+        </w:rPr>
+        <w:t>正在考成本)</w:t>
+      </w:r>
     </w:p>
     <w:p>
       <w:pPr>
@@ -5014,6 +6033,234 @@
           <w:sz w:val="22"/>
         </w:rPr>
       </w:pPr>
+    </w:p>
+    <w:p>
+      <w:pPr>
+        <w:rPr>
+          <w:rFonts w:ascii="宋体" w:eastAsia="宋体" w:hAnsi="宋体"/>
+          <w:sz w:val="22"/>
+        </w:rPr>
+      </w:pPr>
+      <w:r>
+        <w:rPr>
+          <w:rFonts w:ascii="宋体" w:eastAsia="宋体" w:hAnsi="宋体" w:hint="eastAsia"/>
+          <w:sz w:val="22"/>
+        </w:rPr>
+        <w:t>0</w:t>
+      </w:r>
+      <w:r>
+        <w:rPr>
+          <w:rFonts w:ascii="宋体" w:eastAsia="宋体" w:hAnsi="宋体"/>
+          <w:sz w:val="22"/>
+        </w:rPr>
+        <w:t>.</w:t>
+      </w:r>
+      <w:r>
+        <w:rPr>
+          <w:rFonts w:ascii="宋体" w:eastAsia="宋体" w:hAnsi="宋体" w:hint="eastAsia"/>
+          <w:sz w:val="22"/>
+        </w:rPr>
+        <w:t>没有舒适圈</w:t>
+      </w:r>
+      <w:r>
+        <w:rPr>
+          <w:rFonts w:ascii="宋体" w:eastAsia="宋体" w:hAnsi="宋体"/>
+          <w:sz w:val="22"/>
+        </w:rPr>
+        <w:t>,</w:t>
+      </w:r>
+      <w:r>
+        <w:rPr>
+          <w:rFonts w:ascii="宋体" w:eastAsia="宋体" w:hAnsi="宋体" w:hint="eastAsia"/>
+          <w:sz w:val="22"/>
+        </w:rPr>
+        <w:t>永远在进步</w:t>
+      </w:r>
+      <w:r>
+        <w:rPr>
+          <w:rFonts w:ascii="宋体" w:eastAsia="宋体" w:hAnsi="宋体"/>
+          <w:sz w:val="22"/>
+        </w:rPr>
+        <w:t>,</w:t>
+      </w:r>
+      <w:r>
+        <w:rPr>
+          <w:rFonts w:ascii="宋体" w:eastAsia="宋体" w:hAnsi="宋体" w:hint="eastAsia"/>
+          <w:sz w:val="22"/>
+        </w:rPr>
+        <w:t>最近想从传统</w:t>
+      </w:r>
+      <w:r>
+        <w:rPr>
+          <w:rFonts w:ascii="宋体" w:eastAsia="宋体" w:hAnsi="宋体"/>
+          <w:sz w:val="22"/>
+        </w:rPr>
+        <w:t>WEB</w:t>
+      </w:r>
+      <w:r>
+        <w:rPr>
+          <w:rFonts w:ascii="宋体" w:eastAsia="宋体" w:hAnsi="宋体" w:hint="eastAsia"/>
+          <w:sz w:val="22"/>
+        </w:rPr>
+        <w:t>软件转入</w:t>
+      </w:r>
+      <w:proofErr w:type="spellStart"/>
+      <w:r>
+        <w:rPr>
+          <w:rFonts w:ascii="宋体" w:eastAsia="宋体" w:hAnsi="宋体"/>
+          <w:sz w:val="22"/>
+        </w:rPr>
+        <w:t>DeepLearning+IOT</w:t>
+      </w:r>
+      <w:proofErr w:type="spellEnd"/>
+      <w:r>
+        <w:rPr>
+          <w:rFonts w:ascii="宋体" w:eastAsia="宋体" w:hAnsi="宋体" w:hint="eastAsia"/>
+          <w:sz w:val="22"/>
+        </w:rPr>
+        <w:t>方向</w:t>
+      </w:r>
+      <w:r>
+        <w:rPr>
+          <w:rFonts w:ascii="宋体" w:eastAsia="宋体" w:hAnsi="宋体"/>
+          <w:sz w:val="22"/>
+        </w:rPr>
+        <w:t>,</w:t>
+      </w:r>
+      <w:r>
+        <w:rPr>
+          <w:rFonts w:ascii="宋体" w:eastAsia="宋体" w:hAnsi="宋体" w:hint="eastAsia"/>
+          <w:sz w:val="22"/>
+        </w:rPr>
+        <w:t>在学习</w:t>
+      </w:r>
+    </w:p>
+    <w:p>
+      <w:pPr>
+        <w:rPr>
+          <w:rFonts w:ascii="宋体" w:eastAsia="宋体" w:hAnsi="宋体"/>
+          <w:sz w:val="22"/>
+        </w:rPr>
+      </w:pPr>
+      <w:r>
+        <w:rPr>
+          <w:rFonts w:ascii="宋体" w:eastAsia="宋体" w:hAnsi="宋体" w:hint="eastAsia"/>
+          <w:sz w:val="22"/>
+        </w:rPr>
+        <w:t>1</w:t>
+      </w:r>
+      <w:r>
+        <w:rPr>
+          <w:rFonts w:ascii="宋体" w:eastAsia="宋体" w:hAnsi="宋体"/>
+          <w:sz w:val="22"/>
+        </w:rPr>
+        <w:t>.</w:t>
+      </w:r>
+      <w:r>
+        <w:rPr>
+          <w:rFonts w:ascii="宋体" w:eastAsia="宋体" w:hAnsi="宋体" w:hint="eastAsia"/>
+          <w:sz w:val="22"/>
+        </w:rPr>
+        <w:t>正在</w:t>
+      </w:r>
+      <w:r>
+        <w:rPr>
+          <w:rFonts w:ascii="宋体" w:eastAsia="宋体" w:hAnsi="宋体"/>
+          <w:sz w:val="22"/>
+        </w:rPr>
+        <w:t>PR</w:t>
+      </w:r>
+      <w:r>
+        <w:rPr>
+          <w:rFonts w:ascii="宋体" w:eastAsia="宋体" w:hAnsi="宋体" w:hint="eastAsia"/>
+          <w:sz w:val="22"/>
+        </w:rPr>
+        <w:t>的社区有</w:t>
+      </w:r>
+      <w:r>
+        <w:rPr>
+          <w:rFonts w:ascii="宋体" w:eastAsia="宋体" w:hAnsi="宋体"/>
+          <w:sz w:val="22"/>
+        </w:rPr>
+        <w:t>B3LOG,RYMCU,</w:t>
+      </w:r>
+      <w:r>
+        <w:rPr>
+          <w:rFonts w:ascii="宋体" w:eastAsia="宋体" w:hAnsi="宋体" w:hint="eastAsia"/>
+          <w:sz w:val="22"/>
+        </w:rPr>
+        <w:t>前者为小众</w:t>
+      </w:r>
+      <w:r>
+        <w:rPr>
+          <w:rFonts w:ascii="宋体" w:eastAsia="宋体" w:hAnsi="宋体" w:hint="eastAsia"/>
+          <w:sz w:val="22"/>
+        </w:rPr>
+        <w:t>文化交流</w:t>
+      </w:r>
+      <w:r>
+        <w:rPr>
+          <w:rFonts w:ascii="宋体" w:eastAsia="宋体" w:hAnsi="宋体" w:hint="eastAsia"/>
+          <w:sz w:val="22"/>
+        </w:rPr>
+        <w:t>社区,后者为IOT</w:t>
+      </w:r>
+      <w:r>
+        <w:rPr>
+          <w:rFonts w:ascii="宋体" w:eastAsia="宋体" w:hAnsi="宋体" w:hint="eastAsia"/>
+          <w:sz w:val="22"/>
+        </w:rPr>
+        <w:t>学习</w:t>
+      </w:r>
+      <w:r>
+        <w:rPr>
+          <w:rFonts w:ascii="宋体" w:eastAsia="宋体" w:hAnsi="宋体" w:hint="eastAsia"/>
+          <w:sz w:val="22"/>
+        </w:rPr>
+        <w:t>论坛</w:t>
+      </w:r>
+      <w:r>
+        <w:rPr>
+          <w:rFonts w:ascii="宋体" w:eastAsia="宋体" w:hAnsi="宋体" w:hint="eastAsia"/>
+          <w:sz w:val="22"/>
+        </w:rPr>
+        <w:t>,</w:t>
+      </w:r>
+      <w:r>
+        <w:rPr>
+          <w:rFonts w:ascii="宋体" w:eastAsia="宋体" w:hAnsi="宋体" w:hint="eastAsia"/>
+          <w:sz w:val="22"/>
+        </w:rPr>
+        <w:t>B</w:t>
+      </w:r>
+      <w:r>
+        <w:rPr>
+          <w:rFonts w:ascii="宋体" w:eastAsia="宋体" w:hAnsi="宋体"/>
+          <w:sz w:val="22"/>
+        </w:rPr>
+        <w:t>3LOG</w:t>
+      </w:r>
+      <w:r>
+        <w:rPr>
+          <w:rFonts w:ascii="宋体" w:eastAsia="宋体" w:hAnsi="宋体" w:hint="eastAsia"/>
+          <w:sz w:val="22"/>
+        </w:rPr>
+        <w:t>生活区主持人</w:t>
+      </w:r>
+      <w:r>
+        <w:rPr>
+          <w:rFonts w:ascii="宋体" w:eastAsia="宋体" w:hAnsi="宋体"/>
+          <w:sz w:val="22"/>
+        </w:rPr>
+        <w:t>,RYMCU</w:t>
+      </w:r>
+      <w:r>
+        <w:rPr>
+          <w:rFonts w:ascii="宋体" w:eastAsia="宋体" w:hAnsi="宋体" w:hint="eastAsia"/>
+          <w:sz w:val="22"/>
+        </w:rPr>
+        <w:t>开发版评测写手</w:t>
+      </w:r>
     </w:p>
     <w:p>
       <w:pPr>
@@ -5029,6 +6276,20 @@
           <w:rFonts w:ascii="宋体" w:eastAsia="宋体" w:hAnsi="宋体" w:hint="eastAsia"/>
           <w:sz w:val="22"/>
         </w:rPr>
+        <w:t>2</w:t>
+      </w:r>
+      <w:r>
+        <w:rPr>
+          <w:rFonts w:ascii="宋体" w:eastAsia="宋体" w:hAnsi="宋体"/>
+          <w:sz w:val="22"/>
+        </w:rPr>
+        <w:t>.</w:t>
+      </w:r>
+      <w:r>
+        <w:rPr>
+          <w:rFonts w:ascii="宋体" w:eastAsia="宋体" w:hAnsi="宋体" w:hint="eastAsia"/>
+          <w:sz w:val="22"/>
+        </w:rPr>
         <w:t>热衷开源</w:t>
       </w:r>
       <w:r>
@@ -5095,6 +6356,20 @@
           <w:rFonts w:ascii="宋体" w:eastAsia="宋体" w:hAnsi="宋体" w:hint="eastAsia"/>
           <w:sz w:val="22"/>
         </w:rPr>
+        <w:t>3</w:t>
+      </w:r>
+      <w:r>
+        <w:rPr>
+          <w:rFonts w:ascii="宋体" w:eastAsia="宋体" w:hAnsi="宋体"/>
+          <w:sz w:val="22"/>
+        </w:rPr>
+        <w:t>.</w:t>
+      </w:r>
+      <w:r>
+        <w:rPr>
+          <w:rFonts w:ascii="宋体" w:eastAsia="宋体" w:hAnsi="宋体" w:hint="eastAsia"/>
+          <w:sz w:val="22"/>
+        </w:rPr>
         <w:t>乐于</w:t>
       </w:r>
       <w:r>
@@ -5154,6 +6429,20 @@
           <w:rFonts w:ascii="宋体" w:eastAsia="宋体" w:hAnsi="宋体" w:hint="eastAsia"/>
           <w:sz w:val="22"/>
         </w:rPr>
+        <w:t>4</w:t>
+      </w:r>
+      <w:r>
+        <w:rPr>
+          <w:rFonts w:ascii="宋体" w:eastAsia="宋体" w:hAnsi="宋体"/>
+          <w:sz w:val="22"/>
+        </w:rPr>
+        <w:t>.</w:t>
+      </w:r>
+      <w:r>
+        <w:rPr>
+          <w:rFonts w:ascii="宋体" w:eastAsia="宋体" w:hAnsi="宋体" w:hint="eastAsia"/>
+          <w:sz w:val="22"/>
+        </w:rPr>
         <w:t>乐于</w:t>
       </w:r>
       <w:r>
@@ -5222,6 +6511,20 @@
           <w:sz w:val="22"/>
         </w:rPr>
       </w:pPr>
+      <w:r>
+        <w:rPr>
+          <w:rFonts w:ascii="宋体" w:eastAsia="宋体" w:hAnsi="宋体" w:hint="eastAsia"/>
+          <w:sz w:val="22"/>
+        </w:rPr>
+        <w:t>5</w:t>
+      </w:r>
+      <w:r>
+        <w:rPr>
+          <w:rFonts w:ascii="宋体" w:eastAsia="宋体" w:hAnsi="宋体"/>
+          <w:sz w:val="22"/>
+        </w:rPr>
+        <w:t>.</w:t>
+      </w:r>
       <w:r>
         <w:rPr>
           <w:rFonts w:ascii="宋体" w:eastAsia="宋体" w:hAnsi="宋体" w:hint="eastAsia"/>
@@ -5249,7 +6552,7 @@
 </file>
 
 <file path=word/endnotes.xml><?xml version="1.0" encoding="utf-8"?>
-<w:endnotes xmlns:wpc="http://schemas.microsoft.com/office/word/2010/wordprocessingCanvas" xmlns:cx="http://schemas.microsoft.com/office/drawing/2014/chartex" xmlns:cx1="http://schemas.microsoft.com/office/drawing/2015/9/8/chartex" xmlns:cx2="http://schemas.microsoft.com/office/drawing/2015/10/21/chartex" xmlns:cx3="http://schemas.microsoft.com/office/drawing/2016/5/9/chartex" xmlns:cx4="http://schemas.microsoft.com/office/drawing/2016/5/10/chartex" xmlns:cx5="http://schemas.microsoft.com/office/drawing/2016/5/11/chartex" xmlns:cx6="http://schemas.microsoft.com/office/drawing/2016/5/12/chartex" xmlns:cx7="http://schemas.microsoft.com/office/drawing/2016/5/13/chartex" xmlns:cx8="http://schemas.microsoft.com/office/drawing/2016/5/14/chartex" xmlns:mc="http://schemas.openxmlformats.org/markup-compatibility/2006" xmlns:aink="http://schemas.microsoft.com/office/drawing/2016/ink" xmlns:am3d="http://schemas.microsoft.com/office/drawing/2017/model3d" xmlns:o="urn:schemas-microsoft-com:office:office" xmlns:r="http://schemas.openxmlformats.org/officeDocument/2006/relationships" xmlns:m="http://schemas.openxmlformats.org/officeDocument/2006/math" xmlns:v="urn:schemas-microsoft-com:vml" xmlns:wp14="http://schemas.microsoft.com/office/word/2010/wordprocessingDrawing" xmlns:wp="http://schemas.openxmlformats.org/drawingml/2006/wordprocessingDrawing" xmlns:w10="urn:schemas-microsoft-com:office:word" xmlns:w="http://schemas.openxmlformats.org/wordprocessingml/2006/main" xmlns:w14="http://schemas.microsoft.com/office/word/2010/wordml" xmlns:w15="http://schemas.microsoft.com/office/word/2012/wordml" xmlns:w16cid="http://schemas.microsoft.com/office/word/2016/wordml/cid" xmlns:w16se="http://schemas.microsoft.com/office/word/2015/wordml/symex" xmlns:wpg="http://schemas.microsoft.com/office/word/2010/wordprocessingGroup" xmlns:wpi="http://schemas.microsoft.com/office/word/2010/wordprocessingInk" xmlns:wne="http://schemas.microsoft.com/office/word/2006/wordml" xmlns:wps="http://schemas.microsoft.com/office/word/2010/wordprocessingShape" mc:Ignorable="w14 w15 w16se w16cid wp14">
+<w:endnotes xmlns:wpc="http://schemas.microsoft.com/office/word/2010/wordprocessingCanvas" xmlns:cx="http://schemas.microsoft.com/office/drawing/2014/chartex" xmlns:cx1="http://schemas.microsoft.com/office/drawing/2015/9/8/chartex" xmlns:cx2="http://schemas.microsoft.com/office/drawing/2015/10/21/chartex" xmlns:cx3="http://schemas.microsoft.com/office/drawing/2016/5/9/chartex" xmlns:cx4="http://schemas.microsoft.com/office/drawing/2016/5/10/chartex" xmlns:cx5="http://schemas.microsoft.com/office/drawing/2016/5/11/chartex" xmlns:cx6="http://schemas.microsoft.com/office/drawing/2016/5/12/chartex" xmlns:cx7="http://schemas.microsoft.com/office/drawing/2016/5/13/chartex" xmlns:cx8="http://schemas.microsoft.com/office/drawing/2016/5/14/chartex" xmlns:mc="http://schemas.openxmlformats.org/markup-compatibility/2006" xmlns:aink="http://schemas.microsoft.com/office/drawing/2016/ink" xmlns:am3d="http://schemas.microsoft.com/office/drawing/2017/model3d" xmlns:o="urn:schemas-microsoft-com:office:office" xmlns:r="http://schemas.openxmlformats.org/officeDocument/2006/relationships" xmlns:m="http://schemas.openxmlformats.org/officeDocument/2006/math" xmlns:v="urn:schemas-microsoft-com:vml" xmlns:wp14="http://schemas.microsoft.com/office/word/2010/wordprocessingDrawing" xmlns:wp="http://schemas.openxmlformats.org/drawingml/2006/wordprocessingDrawing" xmlns:w10="urn:schemas-microsoft-com:office:word" xmlns:w="http://schemas.openxmlformats.org/wordprocessingml/2006/main" xmlns:w14="http://schemas.microsoft.com/office/word/2010/wordml" xmlns:w15="http://schemas.microsoft.com/office/word/2012/wordml" xmlns:w16cex="http://schemas.microsoft.com/office/word/2018/wordml/cex" xmlns:w16cid="http://schemas.microsoft.com/office/word/2016/wordml/cid" xmlns:w16="http://schemas.microsoft.com/office/word/2018/wordml" xmlns:w16se="http://schemas.microsoft.com/office/word/2015/wordml/symex" xmlns:wpg="http://schemas.microsoft.com/office/word/2010/wordprocessingGroup" xmlns:wpi="http://schemas.microsoft.com/office/word/2010/wordprocessingInk" xmlns:wne="http://schemas.microsoft.com/office/word/2006/wordml" xmlns:wps="http://schemas.microsoft.com/office/word/2010/wordprocessingShape" mc:Ignorable="w14 w15 w16se w16cid w16 w16cex wp14">
   <w:endnote w:type="separator" w:id="-1">
     <w:p>
       <w:r>
@@ -5268,7 +6571,7 @@
 </file>
 
 <file path=word/footer1.xml><?xml version="1.0" encoding="utf-8"?>
-<w:ftr xmlns:wpc="http://schemas.microsoft.com/office/word/2010/wordprocessingCanvas" xmlns:cx="http://schemas.microsoft.com/office/drawing/2014/chartex" xmlns:cx1="http://schemas.microsoft.com/office/drawing/2015/9/8/chartex" xmlns:cx2="http://schemas.microsoft.com/office/drawing/2015/10/21/chartex" xmlns:cx3="http://schemas.microsoft.com/office/drawing/2016/5/9/chartex" xmlns:cx4="http://schemas.microsoft.com/office/drawing/2016/5/10/chartex" xmlns:cx5="http://schemas.microsoft.com/office/drawing/2016/5/11/chartex" xmlns:cx6="http://schemas.microsoft.com/office/drawing/2016/5/12/chartex" xmlns:cx7="http://schemas.microsoft.com/office/drawing/2016/5/13/chartex" xmlns:cx8="http://schemas.microsoft.com/office/drawing/2016/5/14/chartex" xmlns:mc="http://schemas.openxmlformats.org/markup-compatibility/2006" xmlns:aink="http://schemas.microsoft.com/office/drawing/2016/ink" xmlns:am3d="http://schemas.microsoft.com/office/drawing/2017/model3d" xmlns:o="urn:schemas-microsoft-com:office:office" xmlns:r="http://schemas.openxmlformats.org/officeDocument/2006/relationships" xmlns:m="http://schemas.openxmlformats.org/officeDocument/2006/math" xmlns:v="urn:schemas-microsoft-com:vml" xmlns:wp14="http://schemas.microsoft.com/office/word/2010/wordprocessingDrawing" xmlns:wp="http://schemas.openxmlformats.org/drawingml/2006/wordprocessingDrawing" xmlns:w10="urn:schemas-microsoft-com:office:word" xmlns:w="http://schemas.openxmlformats.org/wordprocessingml/2006/main" xmlns:w14="http://schemas.microsoft.com/office/word/2010/wordml" xmlns:w15="http://schemas.microsoft.com/office/word/2012/wordml" xmlns:w16cid="http://schemas.microsoft.com/office/word/2016/wordml/cid" xmlns:w16se="http://schemas.microsoft.com/office/word/2015/wordml/symex" xmlns:wpg="http://schemas.microsoft.com/office/word/2010/wordprocessingGroup" xmlns:wpi="http://schemas.microsoft.com/office/word/2010/wordprocessingInk" xmlns:wne="http://schemas.microsoft.com/office/word/2006/wordml" xmlns:wps="http://schemas.microsoft.com/office/word/2010/wordprocessingShape" mc:Ignorable="w14 w15 w16se w16cid wp14">
+<w:ftr xmlns:wpc="http://schemas.microsoft.com/office/word/2010/wordprocessingCanvas" xmlns:cx="http://schemas.microsoft.com/office/drawing/2014/chartex" xmlns:cx1="http://schemas.microsoft.com/office/drawing/2015/9/8/chartex" xmlns:cx2="http://schemas.microsoft.com/office/drawing/2015/10/21/chartex" xmlns:cx3="http://schemas.microsoft.com/office/drawing/2016/5/9/chartex" xmlns:cx4="http://schemas.microsoft.com/office/drawing/2016/5/10/chartex" xmlns:cx5="http://schemas.microsoft.com/office/drawing/2016/5/11/chartex" xmlns:cx6="http://schemas.microsoft.com/office/drawing/2016/5/12/chartex" xmlns:cx7="http://schemas.microsoft.com/office/drawing/2016/5/13/chartex" xmlns:cx8="http://schemas.microsoft.com/office/drawing/2016/5/14/chartex" xmlns:mc="http://schemas.openxmlformats.org/markup-compatibility/2006" xmlns:aink="http://schemas.microsoft.com/office/drawing/2016/ink" xmlns:am3d="http://schemas.microsoft.com/office/drawing/2017/model3d" xmlns:o="urn:schemas-microsoft-com:office:office" xmlns:r="http://schemas.openxmlformats.org/officeDocument/2006/relationships" xmlns:m="http://schemas.openxmlformats.org/officeDocument/2006/math" xmlns:v="urn:schemas-microsoft-com:vml" xmlns:wp14="http://schemas.microsoft.com/office/word/2010/wordprocessingDrawing" xmlns:wp="http://schemas.openxmlformats.org/drawingml/2006/wordprocessingDrawing" xmlns:w10="urn:schemas-microsoft-com:office:word" xmlns:w="http://schemas.openxmlformats.org/wordprocessingml/2006/main" xmlns:w14="http://schemas.microsoft.com/office/word/2010/wordml" xmlns:w15="http://schemas.microsoft.com/office/word/2012/wordml" xmlns:w16cex="http://schemas.microsoft.com/office/word/2018/wordml/cex" xmlns:w16cid="http://schemas.microsoft.com/office/word/2016/wordml/cid" xmlns:w16="http://schemas.microsoft.com/office/word/2018/wordml" xmlns:w16se="http://schemas.microsoft.com/office/word/2015/wordml/symex" xmlns:wpg="http://schemas.microsoft.com/office/word/2010/wordprocessingGroup" xmlns:wpi="http://schemas.microsoft.com/office/word/2010/wordprocessingInk" xmlns:wne="http://schemas.microsoft.com/office/word/2006/wordml" xmlns:wps="http://schemas.microsoft.com/office/word/2010/wordprocessingShape" mc:Ignorable="w14 w15 w16se w16cid w16 w16cex wp14">
   <w:sdt>
     <w:sdtPr>
       <w:id w:val="152493661"/>
@@ -5314,7 +6617,7 @@
 </file>
 
 <file path=word/footnotes.xml><?xml version="1.0" encoding="utf-8"?>
-<w:footnotes xmlns:wpc="http://schemas.microsoft.com/office/word/2010/wordprocessingCanvas" xmlns:cx="http://schemas.microsoft.com/office/drawing/2014/chartex" xmlns:cx1="http://schemas.microsoft.com/office/drawing/2015/9/8/chartex" xmlns:cx2="http://schemas.microsoft.com/office/drawing/2015/10/21/chartex" xmlns:cx3="http://schemas.microsoft.com/office/drawing/2016/5/9/chartex" xmlns:cx4="http://schemas.microsoft.com/office/drawing/2016/5/10/chartex" xmlns:cx5="http://schemas.microsoft.com/office/drawing/2016/5/11/chartex" xmlns:cx6="http://schemas.microsoft.com/office/drawing/2016/5/12/chartex" xmlns:cx7="http://schemas.microsoft.com/office/drawing/2016/5/13/chartex" xmlns:cx8="http://schemas.microsoft.com/office/drawing/2016/5/14/chartex" xmlns:mc="http://schemas.openxmlformats.org/markup-compatibility/2006" xmlns:aink="http://schemas.microsoft.com/office/drawing/2016/ink" xmlns:am3d="http://schemas.microsoft.com/office/drawing/2017/model3d" xmlns:o="urn:schemas-microsoft-com:office:office" xmlns:r="http://schemas.openxmlformats.org/officeDocument/2006/relationships" xmlns:m="http://schemas.openxmlformats.org/officeDocument/2006/math" xmlns:v="urn:schemas-microsoft-com:vml" xmlns:wp14="http://schemas.microsoft.com/office/word/2010/wordprocessingDrawing" xmlns:wp="http://schemas.openxmlformats.org/drawingml/2006/wordprocessingDrawing" xmlns:w10="urn:schemas-microsoft-com:office:word" xmlns:w="http://schemas.openxmlformats.org/wordprocessingml/2006/main" xmlns:w14="http://schemas.microsoft.com/office/word/2010/wordml" xmlns:w15="http://schemas.microsoft.com/office/word/2012/wordml" xmlns:w16cid="http://schemas.microsoft.com/office/word/2016/wordml/cid" xmlns:w16se="http://schemas.microsoft.com/office/word/2015/wordml/symex" xmlns:wpg="http://schemas.microsoft.com/office/word/2010/wordprocessingGroup" xmlns:wpi="http://schemas.microsoft.com/office/word/2010/wordprocessingInk" xmlns:wne="http://schemas.microsoft.com/office/word/2006/wordml" xmlns:wps="http://schemas.microsoft.com/office/word/2010/wordprocessingShape" mc:Ignorable="w14 w15 w16se w16cid wp14">
+<w:footnotes xmlns:wpc="http://schemas.microsoft.com/office/word/2010/wordprocessingCanvas" xmlns:cx="http://schemas.microsoft.com/office/drawing/2014/chartex" xmlns:cx1="http://schemas.microsoft.com/office/drawing/2015/9/8/chartex" xmlns:cx2="http://schemas.microsoft.com/office/drawing/2015/10/21/chartex" xmlns:cx3="http://schemas.microsoft.com/office/drawing/2016/5/9/chartex" xmlns:cx4="http://schemas.microsoft.com/office/drawing/2016/5/10/chartex" xmlns:cx5="http://schemas.microsoft.com/office/drawing/2016/5/11/chartex" xmlns:cx6="http://schemas.microsoft.com/office/drawing/2016/5/12/chartex" xmlns:cx7="http://schemas.microsoft.com/office/drawing/2016/5/13/chartex" xmlns:cx8="http://schemas.microsoft.com/office/drawing/2016/5/14/chartex" xmlns:mc="http://schemas.openxmlformats.org/markup-compatibility/2006" xmlns:aink="http://schemas.microsoft.com/office/drawing/2016/ink" xmlns:am3d="http://schemas.microsoft.com/office/drawing/2017/model3d" xmlns:o="urn:schemas-microsoft-com:office:office" xmlns:r="http://schemas.openxmlformats.org/officeDocument/2006/relationships" xmlns:m="http://schemas.openxmlformats.org/officeDocument/2006/math" xmlns:v="urn:schemas-microsoft-com:vml" xmlns:wp14="http://schemas.microsoft.com/office/word/2010/wordprocessingDrawing" xmlns:wp="http://schemas.openxmlformats.org/drawingml/2006/wordprocessingDrawing" xmlns:w10="urn:schemas-microsoft-com:office:word" xmlns:w="http://schemas.openxmlformats.org/wordprocessingml/2006/main" xmlns:w14="http://schemas.microsoft.com/office/word/2010/wordml" xmlns:w15="http://schemas.microsoft.com/office/word/2012/wordml" xmlns:w16cex="http://schemas.microsoft.com/office/word/2018/wordml/cex" xmlns:w16cid="http://schemas.microsoft.com/office/word/2016/wordml/cid" xmlns:w16="http://schemas.microsoft.com/office/word/2018/wordml" xmlns:w16se="http://schemas.microsoft.com/office/word/2015/wordml/symex" xmlns:wpg="http://schemas.microsoft.com/office/word/2010/wordprocessingGroup" xmlns:wpi="http://schemas.microsoft.com/office/word/2010/wordprocessingInk" xmlns:wne="http://schemas.microsoft.com/office/word/2006/wordml" xmlns:wps="http://schemas.microsoft.com/office/word/2010/wordprocessingShape" mc:Ignorable="w14 w15 w16se w16cid w16 w16cex wp14">
   <w:footnote w:type="separator" w:id="-1">
     <w:p>
       <w:r>
@@ -5333,7 +6636,7 @@
 </file>
 
 <file path=word/numbering.xml><?xml version="1.0" encoding="utf-8"?>
-<w:numbering xmlns:wpc="http://schemas.microsoft.com/office/word/2010/wordprocessingCanvas" xmlns:cx="http://schemas.microsoft.com/office/drawing/2014/chartex" xmlns:cx1="http://schemas.microsoft.com/office/drawing/2015/9/8/chartex" xmlns:cx2="http://schemas.microsoft.com/office/drawing/2015/10/21/chartex" xmlns:cx3="http://schemas.microsoft.com/office/drawing/2016/5/9/chartex" xmlns:cx4="http://schemas.microsoft.com/office/drawing/2016/5/10/chartex" xmlns:cx5="http://schemas.microsoft.com/office/drawing/2016/5/11/chartex" xmlns:cx6="http://schemas.microsoft.com/office/drawing/2016/5/12/chartex" xmlns:cx7="http://schemas.microsoft.com/office/drawing/2016/5/13/chartex" xmlns:cx8="http://schemas.microsoft.com/office/drawing/2016/5/14/chartex" xmlns:mc="http://schemas.openxmlformats.org/markup-compatibility/2006" xmlns:aink="http://schemas.microsoft.com/office/drawing/2016/ink" xmlns:am3d="http://schemas.microsoft.com/office/drawing/2017/model3d" xmlns:o="urn:schemas-microsoft-com:office:office" xmlns:r="http://schemas.openxmlformats.org/officeDocument/2006/relationships" xmlns:m="http://schemas.openxmlformats.org/officeDocument/2006/math" xmlns:v="urn:schemas-microsoft-com:vml" xmlns:wp14="http://schemas.microsoft.com/office/word/2010/wordprocessingDrawing" xmlns:wp="http://schemas.openxmlformats.org/drawingml/2006/wordprocessingDrawing" xmlns:w10="urn:schemas-microsoft-com:office:word" xmlns:w="http://schemas.openxmlformats.org/wordprocessingml/2006/main" xmlns:w14="http://schemas.microsoft.com/office/word/2010/wordml" xmlns:w15="http://schemas.microsoft.com/office/word/2012/wordml" xmlns:w16cid="http://schemas.microsoft.com/office/word/2016/wordml/cid" xmlns:w16se="http://schemas.microsoft.com/office/word/2015/wordml/symex" xmlns:wpg="http://schemas.microsoft.com/office/word/2010/wordprocessingGroup" xmlns:wpi="http://schemas.microsoft.com/office/word/2010/wordprocessingInk" xmlns:wne="http://schemas.microsoft.com/office/word/2006/wordml" xmlns:wps="http://schemas.microsoft.com/office/word/2010/wordprocessingShape" mc:Ignorable="w14 w15 w16se w16cid wp14">
+<w:numbering xmlns:wpc="http://schemas.microsoft.com/office/word/2010/wordprocessingCanvas" xmlns:cx="http://schemas.microsoft.com/office/drawing/2014/chartex" xmlns:cx1="http://schemas.microsoft.com/office/drawing/2015/9/8/chartex" xmlns:cx2="http://schemas.microsoft.com/office/drawing/2015/10/21/chartex" xmlns:cx3="http://schemas.microsoft.com/office/drawing/2016/5/9/chartex" xmlns:cx4="http://schemas.microsoft.com/office/drawing/2016/5/10/chartex" xmlns:cx5="http://schemas.microsoft.com/office/drawing/2016/5/11/chartex" xmlns:cx6="http://schemas.microsoft.com/office/drawing/2016/5/12/chartex" xmlns:cx7="http://schemas.microsoft.com/office/drawing/2016/5/13/chartex" xmlns:cx8="http://schemas.microsoft.com/office/drawing/2016/5/14/chartex" xmlns:mc="http://schemas.openxmlformats.org/markup-compatibility/2006" xmlns:aink="http://schemas.microsoft.com/office/drawing/2016/ink" xmlns:am3d="http://schemas.microsoft.com/office/drawing/2017/model3d" xmlns:o="urn:schemas-microsoft-com:office:office" xmlns:r="http://schemas.openxmlformats.org/officeDocument/2006/relationships" xmlns:m="http://schemas.openxmlformats.org/officeDocument/2006/math" xmlns:v="urn:schemas-microsoft-com:vml" xmlns:wp14="http://schemas.microsoft.com/office/word/2010/wordprocessingDrawing" xmlns:wp="http://schemas.openxmlformats.org/drawingml/2006/wordprocessingDrawing" xmlns:w10="urn:schemas-microsoft-com:office:word" xmlns:w="http://schemas.openxmlformats.org/wordprocessingml/2006/main" xmlns:w14="http://schemas.microsoft.com/office/word/2010/wordml" xmlns:w15="http://schemas.microsoft.com/office/word/2012/wordml" xmlns:w16cex="http://schemas.microsoft.com/office/word/2018/wordml/cex" xmlns:w16cid="http://schemas.microsoft.com/office/word/2016/wordml/cid" xmlns:w16="http://schemas.microsoft.com/office/word/2018/wordml" xmlns:w16se="http://schemas.microsoft.com/office/word/2015/wordml/symex" xmlns:wpg="http://schemas.microsoft.com/office/word/2010/wordprocessingGroup" xmlns:wpi="http://schemas.microsoft.com/office/word/2010/wordprocessingInk" xmlns:wne="http://schemas.microsoft.com/office/word/2006/wordml" xmlns:wps="http://schemas.microsoft.com/office/word/2010/wordprocessingShape" mc:Ignorable="w14 w15 w16se w16cid w16 w16cex wp14">
   <w:abstractNum w:abstractNumId="0" w15:restartNumberingAfterBreak="0">
     <w:nsid w:val="061172FE"/>
     <w:multiLevelType w:val="hybridMultilevel"/>
@@ -6002,7 +7305,7 @@
 </file>
 
 <file path=word/styles.xml><?xml version="1.0" encoding="utf-8"?>
-<w:styles xmlns:mc="http://schemas.openxmlformats.org/markup-compatibility/2006" xmlns:r="http://schemas.openxmlformats.org/officeDocument/2006/relationships" xmlns:w="http://schemas.openxmlformats.org/wordprocessingml/2006/main" xmlns:w14="http://schemas.microsoft.com/office/word/2010/wordml" xmlns:w15="http://schemas.microsoft.com/office/word/2012/wordml" xmlns:w16cid="http://schemas.microsoft.com/office/word/2016/wordml/cid" xmlns:w16se="http://schemas.microsoft.com/office/word/2015/wordml/symex" mc:Ignorable="w14 w15 w16se w16cid">
+<w:styles xmlns:mc="http://schemas.openxmlformats.org/markup-compatibility/2006" xmlns:r="http://schemas.openxmlformats.org/officeDocument/2006/relationships" xmlns:w="http://schemas.openxmlformats.org/wordprocessingml/2006/main" xmlns:w14="http://schemas.microsoft.com/office/word/2010/wordml" xmlns:w15="http://schemas.microsoft.com/office/word/2012/wordml" xmlns:w16cex="http://schemas.microsoft.com/office/word/2018/wordml/cex" xmlns:w16cid="http://schemas.microsoft.com/office/word/2016/wordml/cid" xmlns:w16="http://schemas.microsoft.com/office/word/2018/wordml" xmlns:w16se="http://schemas.microsoft.com/office/word/2015/wordml/symex" mc:Ignorable="w14 w15 w16se w16cid w16 w16cex">
   <w:docDefaults>
     <w:rPrDefault>
       <w:rPr>

</xml_diff>